<commit_message>
adicionando correções ortográficas tabelas e figuras
</commit_message>
<xml_diff>
--- a/TCC502 - LUCIANO DOS REIS DE SOUSA 1401637.docx
+++ b/TCC502 - LUCIANO DOS REIS DE SOUSA 1401637.docx
@@ -1763,8 +1763,6 @@
           <w:szCs w:val="24"/>
         </w:rPr>
       </w:pPr>
-      <w:bookmarkStart w:id="2" w:name="_GoBack"/>
-      <w:bookmarkEnd w:id="2"/>
     </w:p>
     <w:p>
       <w:pPr>
@@ -1871,7 +1869,16 @@
           <w:sz w:val="24"/>
           <w:szCs w:val="24"/>
         </w:rPr>
-        <w:t xml:space="preserve"> chave: </w:t>
+        <w:t>-</w:t>
+      </w:r>
+      <w:r>
+        <w:rPr>
+          <w:rFonts w:ascii="Arial" w:hAnsi="Arial" w:cs="Arial"/>
+          <w:b/>
+          <w:sz w:val="24"/>
+          <w:szCs w:val="24"/>
+        </w:rPr>
+        <w:t xml:space="preserve">chave: </w:t>
       </w:r>
       <w:r>
         <w:rPr>
@@ -2728,7 +2735,7 @@
           <w:szCs w:val="24"/>
           <w:lang w:eastAsia="pt-BR"/>
         </w:rPr>
-        <w:t xml:space="preserve">Com o advento da Transformação digital as empresas as empresas de tecnologia se se viram num cenário garantir resultados melhores </w:t>
+        <w:t xml:space="preserve">Com o advento da Transformação digital as empresas de tecnologia se viram num cenário garantir resultados melhores </w:t>
       </w:r>
       <w:r>
         <w:rPr>
@@ -3552,7 +3559,23 @@
           <w:sz w:val="24"/>
           <w:szCs w:val="24"/>
         </w:rPr>
-        <w:t xml:space="preserve"> Paul um dos primeiros autores a utilizar o termo Integração Contínua foi </w:t>
+        <w:t xml:space="preserve"> Paul </w:t>
+      </w:r>
+      <w:r>
+        <w:rPr>
+          <w:rFonts w:ascii="Arial" w:hAnsi="Arial" w:cs="Arial"/>
+          <w:sz w:val="24"/>
+          <w:szCs w:val="24"/>
+        </w:rPr>
+        <w:t xml:space="preserve">(2018) </w:t>
+      </w:r>
+      <w:r>
+        <w:rPr>
+          <w:rFonts w:ascii="Arial" w:hAnsi="Arial" w:cs="Arial"/>
+          <w:sz w:val="24"/>
+          <w:szCs w:val="24"/>
+        </w:rPr>
+        <w:t xml:space="preserve">um dos primeiros autores a utilizar o termo Integração Contínua foi </w:t>
       </w:r>
       <w:proofErr w:type="spellStart"/>
       <w:r>
@@ -3604,89 +3627,21 @@
           <w:sz w:val="24"/>
           <w:szCs w:val="24"/>
         </w:rPr>
-        <w:t>7). Com o advento das Metodologias Ágeis diversas técnicas e práticas que permitem dinamizar o desenvolvimento de software ganharam destaque. O conceito de Integração Contínua foi aprimorado (PAUL, 20</w:t>
-      </w:r>
-      <w:r>
-        <w:rPr>
-          <w:rFonts w:ascii="Arial" w:hAnsi="Arial" w:cs="Arial"/>
-          <w:sz w:val="24"/>
-          <w:szCs w:val="24"/>
-        </w:rPr>
-        <w:t>15</w:t>
-      </w:r>
-      <w:r>
-        <w:rPr>
-          <w:rFonts w:ascii="Arial" w:hAnsi="Arial" w:cs="Arial"/>
-          <w:sz w:val="24"/>
-          <w:szCs w:val="24"/>
-        </w:rPr>
-        <w:t>), passando a ser recomendado não apenas em intervalos regulares, mas sempre que possível, por viabilizar um ambiente coeso e propício para redução significativa de problemas de integração, além de atenuar uma das características mais críticas de software, a invisibilidade (FOWLER, 20</w:t>
-      </w:r>
-      <w:r>
-        <w:rPr>
-          <w:rFonts w:ascii="Arial" w:hAnsi="Arial" w:cs="Arial"/>
-          <w:sz w:val="24"/>
-          <w:szCs w:val="24"/>
-        </w:rPr>
-        <w:t>15</w:t>
-      </w:r>
-      <w:r>
-        <w:rPr>
-          <w:rFonts w:ascii="Arial" w:hAnsi="Arial" w:cs="Arial"/>
-          <w:sz w:val="24"/>
-          <w:szCs w:val="24"/>
-        </w:rPr>
-        <w:t>). A Integração Contínua é um passo inicial para uma outra prática fortemente encorajada, a Entrega Contínua (</w:t>
-      </w:r>
-      <w:proofErr w:type="spellStart"/>
-      <w:r>
-        <w:rPr>
-          <w:rFonts w:ascii="Arial" w:hAnsi="Arial" w:cs="Arial"/>
-          <w:sz w:val="24"/>
-          <w:szCs w:val="24"/>
-        </w:rPr>
-        <w:t>Continuous</w:t>
-      </w:r>
-      <w:proofErr w:type="spellEnd"/>
-      <w:r>
-        <w:rPr>
-          <w:rFonts w:ascii="Arial" w:hAnsi="Arial" w:cs="Arial"/>
-          <w:sz w:val="24"/>
-          <w:szCs w:val="24"/>
-        </w:rPr>
-        <w:t xml:space="preserve"> Delivery), que se trata de uma disciplina de desenvolvimento de software onde o sistema é construído de tal forma que pode ser liberado para produção em qualquer momento (FOWLER, 2015). Os principais benefícios de entregar continuamente são reduzir risco de </w:t>
-      </w:r>
-      <w:proofErr w:type="spellStart"/>
-      <w:r>
-        <w:rPr>
-          <w:rFonts w:ascii="Arial" w:hAnsi="Arial" w:cs="Arial"/>
-          <w:sz w:val="24"/>
-          <w:szCs w:val="24"/>
-        </w:rPr>
-        <w:t>deploy</w:t>
-      </w:r>
-      <w:proofErr w:type="spellEnd"/>
-      <w:r>
-        <w:rPr>
-          <w:rFonts w:ascii="Arial" w:hAnsi="Arial" w:cs="Arial"/>
-          <w:sz w:val="24"/>
-          <w:szCs w:val="24"/>
-        </w:rPr>
-        <w:t xml:space="preserve">, melhoria na confiança do progresso do projeto (aumento de visibilidade) e adiantamento do feedback do usuário (antecipação de mudanças) (FOWLER, 2015). Atualmente diversas ferramentas promovem integração contínua identificando mudanças no </w:t>
-      </w:r>
-      <w:r>
-        <w:rPr>
-          <w:rFonts w:ascii="Arial" w:hAnsi="Arial" w:cs="Arial"/>
-          <w:sz w:val="24"/>
-          <w:szCs w:val="24"/>
-        </w:rPr>
-        <w:lastRenderedPageBreak/>
-        <w:t>repositório do projeto, verificando o código e executando um conjunto de procedimentos para verificar se a mudança é boa e não irá prejudicar alguma parte do projeto.</w:t>
+        <w:t>8</w:t>
+      </w:r>
+      <w:r>
+        <w:rPr>
+          <w:rFonts w:ascii="Arial" w:hAnsi="Arial" w:cs="Arial"/>
+          <w:sz w:val="24"/>
+          <w:szCs w:val="24"/>
+        </w:rPr>
+        <w:t xml:space="preserve">). </w:t>
       </w:r>
     </w:p>
     <w:p>
       <w:pPr>
         <w:spacing w:line="480" w:lineRule="auto"/>
+        <w:ind w:firstLine="708"/>
         <w:jc w:val="both"/>
         <w:rPr>
           <w:rFonts w:ascii="Arial" w:hAnsi="Arial" w:cs="Arial"/>
@@ -3700,6 +3655,147 @@
           <w:sz w:val="24"/>
           <w:szCs w:val="24"/>
         </w:rPr>
+        <w:t>Com o advento das Metodologias Ágeis diversas técnicas e práticas que permitem dinamizar o desenvolvimento de software ganharam destaque. O conceito de Integração Contínua foi aprimorado (PAUL, 20</w:t>
+      </w:r>
+      <w:r>
+        <w:rPr>
+          <w:rFonts w:ascii="Arial" w:hAnsi="Arial" w:cs="Arial"/>
+          <w:sz w:val="24"/>
+          <w:szCs w:val="24"/>
+        </w:rPr>
+        <w:t>15</w:t>
+      </w:r>
+      <w:r>
+        <w:rPr>
+          <w:rFonts w:ascii="Arial" w:hAnsi="Arial" w:cs="Arial"/>
+          <w:sz w:val="24"/>
+          <w:szCs w:val="24"/>
+        </w:rPr>
+        <w:t>), passando a ser recomendado não apenas em intervalos regulares, mas sempre que possível, por viabilizar um ambiente coeso e propício para redução significativa de problemas de integração, além de atenuar uma das características mais críticas de software, a invisibilidade (FOWLER, 20</w:t>
+      </w:r>
+      <w:r>
+        <w:rPr>
+          <w:rFonts w:ascii="Arial" w:hAnsi="Arial" w:cs="Arial"/>
+          <w:sz w:val="24"/>
+          <w:szCs w:val="24"/>
+        </w:rPr>
+        <w:t>15</w:t>
+      </w:r>
+      <w:r>
+        <w:rPr>
+          <w:rFonts w:ascii="Arial" w:hAnsi="Arial" w:cs="Arial"/>
+          <w:sz w:val="24"/>
+          <w:szCs w:val="24"/>
+        </w:rPr>
+        <w:t>).</w:t>
+      </w:r>
+      <w:r>
+        <w:rPr>
+          <w:rFonts w:ascii="Arial" w:hAnsi="Arial" w:cs="Arial"/>
+          <w:sz w:val="24"/>
+          <w:szCs w:val="24"/>
+        </w:rPr>
+        <w:t xml:space="preserve"> </w:t>
+      </w:r>
+    </w:p>
+    <w:p>
+      <w:pPr>
+        <w:spacing w:line="480" w:lineRule="auto"/>
+        <w:ind w:firstLine="708"/>
+        <w:jc w:val="both"/>
+        <w:rPr>
+          <w:rFonts w:ascii="Arial" w:hAnsi="Arial" w:cs="Arial"/>
+          <w:sz w:val="24"/>
+          <w:szCs w:val="24"/>
+        </w:rPr>
+      </w:pPr>
+      <w:r>
+        <w:rPr>
+          <w:rFonts w:ascii="Arial" w:hAnsi="Arial" w:cs="Arial"/>
+          <w:sz w:val="24"/>
+          <w:szCs w:val="24"/>
+        </w:rPr>
+        <w:t>A Integração Contínua é um passo inicial para uma outra prática fortemente encorajada, a Entrega Contínua (</w:t>
+      </w:r>
+      <w:proofErr w:type="spellStart"/>
+      <w:r>
+        <w:rPr>
+          <w:rFonts w:ascii="Arial" w:hAnsi="Arial" w:cs="Arial"/>
+          <w:sz w:val="24"/>
+          <w:szCs w:val="24"/>
+        </w:rPr>
+        <w:t>Continuous</w:t>
+      </w:r>
+      <w:proofErr w:type="spellEnd"/>
+      <w:r>
+        <w:rPr>
+          <w:rFonts w:ascii="Arial" w:hAnsi="Arial" w:cs="Arial"/>
+          <w:sz w:val="24"/>
+          <w:szCs w:val="24"/>
+        </w:rPr>
+        <w:t xml:space="preserve"> Delivery), que se trata de uma disciplina de desenvolvimento de software onde o sistema é construído de tal forma que pode ser liberado para produção em qualquer momento (FOWLER, 2015). Os principais benefícios de entregar continuamente são reduzir risco de </w:t>
+      </w:r>
+      <w:proofErr w:type="spellStart"/>
+      <w:r>
+        <w:rPr>
+          <w:rFonts w:ascii="Arial" w:hAnsi="Arial" w:cs="Arial"/>
+          <w:sz w:val="24"/>
+          <w:szCs w:val="24"/>
+        </w:rPr>
+        <w:t>deploy</w:t>
+      </w:r>
+      <w:proofErr w:type="spellEnd"/>
+      <w:r>
+        <w:rPr>
+          <w:rFonts w:ascii="Arial" w:hAnsi="Arial" w:cs="Arial"/>
+          <w:sz w:val="24"/>
+          <w:szCs w:val="24"/>
+        </w:rPr>
+        <w:t xml:space="preserve">, melhoria na </w:t>
+      </w:r>
+      <w:r>
+        <w:rPr>
+          <w:rFonts w:ascii="Arial" w:hAnsi="Arial" w:cs="Arial"/>
+          <w:sz w:val="24"/>
+          <w:szCs w:val="24"/>
+        </w:rPr>
+        <w:lastRenderedPageBreak/>
+        <w:t xml:space="preserve">confiança do progresso do projeto (aumento de visibilidade) e adiantamento do feedback do usuário (antecipação de mudanças) (FOWLER, 2015). </w:t>
+      </w:r>
+    </w:p>
+    <w:p>
+      <w:pPr>
+        <w:spacing w:line="480" w:lineRule="auto"/>
+        <w:ind w:firstLine="708"/>
+        <w:jc w:val="both"/>
+        <w:rPr>
+          <w:rFonts w:ascii="Arial" w:hAnsi="Arial" w:cs="Arial"/>
+          <w:sz w:val="24"/>
+          <w:szCs w:val="24"/>
+        </w:rPr>
+      </w:pPr>
+      <w:r>
+        <w:rPr>
+          <w:rFonts w:ascii="Arial" w:hAnsi="Arial" w:cs="Arial"/>
+          <w:sz w:val="24"/>
+          <w:szCs w:val="24"/>
+        </w:rPr>
+        <w:t>Atualmente diversas ferramentas promovem integração contínua identificando mudanças no repositório do projeto, verificando o código e executando um conjunto de procedimentos para verificar se a mudança é boa e não irá prejudicar alguma parte do projeto.</w:t>
+      </w:r>
+      <w:r>
+        <w:rPr>
+          <w:rFonts w:ascii="Arial" w:hAnsi="Arial" w:cs="Arial"/>
+          <w:sz w:val="24"/>
+          <w:szCs w:val="24"/>
+        </w:rPr>
+        <w:t xml:space="preserve"> </w:t>
+      </w:r>
+      <w:r>
+        <w:rPr>
+          <w:rFonts w:ascii="Arial" w:hAnsi="Arial" w:cs="Arial"/>
+          <w:sz w:val="24"/>
+          <w:szCs w:val="24"/>
+        </w:rPr>
         <w:t xml:space="preserve">Algumas ferramentas bastante difundidas para integração contínua são “Cruise </w:t>
       </w:r>
       <w:proofErr w:type="spellStart"/>
@@ -3754,7 +3850,27 @@
           <w:sz w:val="24"/>
           <w:szCs w:val="24"/>
         </w:rPr>
-        <w:t>, consequentemente tem vantagem na identificação e correção de bugs, implementações de melhorias, bem como no desenvolvimento de plugins compatíveis (SMART, 2011).  A ferramenta Jenkins é originária do mesmo projeto da ferramenta Hudson, cuja teve sua primeira versão disponibilizada em 2005. Alguns impasses relacionados aos direitos e decisões de projeto envolvendo a empresa Oracle culminaram na “separação” dos projetos e adoção do nome Jenkins em 2011 (JENKINS, 2011).  Jenkins é um software livre e open-</w:t>
+        <w:t xml:space="preserve">, consequentemente tem vantagem na identificação e correção de bugs, implementações de melhorias, bem como no desenvolvimento de plugins compatíveis (SMART, 2011).  </w:t>
+      </w:r>
+    </w:p>
+    <w:p>
+      <w:pPr>
+        <w:spacing w:line="480" w:lineRule="auto"/>
+        <w:ind w:firstLine="708"/>
+        <w:jc w:val="both"/>
+        <w:rPr>
+          <w:rFonts w:ascii="Arial" w:hAnsi="Arial" w:cs="Arial"/>
+          <w:sz w:val="24"/>
+          <w:szCs w:val="24"/>
+        </w:rPr>
+      </w:pPr>
+      <w:r>
+        <w:rPr>
+          <w:rFonts w:ascii="Arial" w:hAnsi="Arial" w:cs="Arial"/>
+          <w:sz w:val="24"/>
+          <w:szCs w:val="24"/>
+        </w:rPr>
+        <w:t>A ferramenta Jenkins é originária do mesmo projeto da ferramenta Hudson, cuja teve sua primeira versão disponibilizada em 2005. Alguns impasses relacionados aos direitos e decisões de projeto envolvendo a empresa Oracle culminaram na “separação” dos projetos e adoção do nome Jenkins em 2011 (JENKINS, 2011).  Jenkins é um software livre e open-</w:t>
       </w:r>
       <w:proofErr w:type="spellStart"/>
       <w:r>
@@ -3879,15 +3995,23 @@
           <w:sz w:val="24"/>
           <w:szCs w:val="24"/>
         </w:rPr>
-        <w:t xml:space="preserve"> Esta pesquisa </w:t>
-      </w:r>
-      <w:r>
-        <w:rPr>
-          <w:rFonts w:ascii="Arial" w:hAnsi="Arial" w:cs="Arial"/>
-          <w:sz w:val="24"/>
-          <w:szCs w:val="24"/>
-        </w:rPr>
-        <w:t xml:space="preserve">propor </w:t>
+        <w:t xml:space="preserve"> </w:t>
+      </w:r>
+      <w:r>
+        <w:rPr>
+          <w:rFonts w:ascii="Arial" w:hAnsi="Arial" w:cs="Arial"/>
+          <w:sz w:val="24"/>
+          <w:szCs w:val="24"/>
+        </w:rPr>
+        <w:t>P</w:t>
+      </w:r>
+      <w:r>
+        <w:rPr>
+          <w:rFonts w:ascii="Arial" w:hAnsi="Arial" w:cs="Arial"/>
+          <w:sz w:val="24"/>
+          <w:szCs w:val="24"/>
+        </w:rPr>
+        <w:t xml:space="preserve">ropor </w:t>
       </w:r>
       <w:r>
         <w:rPr>
@@ -4642,7 +4766,7 @@
           <w:ilvl w:val="0"/>
           <w:numId w:val="85"/>
         </w:numPr>
-        <w:spacing w:before="360" w:after="360" w:line="480" w:lineRule="auto"/>
+        <w:spacing w:before="360" w:after="360" w:line="360" w:lineRule="auto"/>
         <w:jc w:val="both"/>
         <w:rPr>
           <w:rFonts w:ascii="Arial" w:eastAsia="Times New Roman" w:hAnsi="Arial" w:cs="Arial"/>
@@ -4761,7 +4885,25 @@
           <w:szCs w:val="24"/>
           <w:lang w:eastAsia="pt-BR"/>
         </w:rPr>
-        <w:t xml:space="preserve"> Abaixo os custos,</w:t>
+        <w:t xml:space="preserve"> </w:t>
+      </w:r>
+      <w:r>
+        <w:rPr>
+          <w:rFonts w:ascii="Arial" w:eastAsia="Times New Roman" w:hAnsi="Arial" w:cs="Arial"/>
+          <w:sz w:val="24"/>
+          <w:szCs w:val="24"/>
+          <w:lang w:eastAsia="pt-BR"/>
+        </w:rPr>
+        <w:t>Conforme Tabela 1</w:t>
+      </w:r>
+      <w:r>
+        <w:rPr>
+          <w:rFonts w:ascii="Arial" w:eastAsia="Times New Roman" w:hAnsi="Arial" w:cs="Arial"/>
+          <w:sz w:val="24"/>
+          <w:szCs w:val="24"/>
+          <w:lang w:eastAsia="pt-BR"/>
+        </w:rPr>
+        <w:t>,</w:t>
       </w:r>
       <w:r>
         <w:rPr>
@@ -4823,7 +4965,20 @@
     <w:p>
       <w:pPr>
         <w:pStyle w:val="PargrafodaLista"/>
-        <w:spacing w:before="360" w:after="360" w:line="480" w:lineRule="auto"/>
+        <w:spacing w:before="360" w:after="360" w:line="360" w:lineRule="auto"/>
+        <w:jc w:val="both"/>
+        <w:rPr>
+          <w:rFonts w:ascii="Arial" w:eastAsia="Times New Roman" w:hAnsi="Arial" w:cs="Arial"/>
+          <w:sz w:val="24"/>
+          <w:szCs w:val="24"/>
+          <w:lang w:eastAsia="pt-BR"/>
+        </w:rPr>
+      </w:pPr>
+    </w:p>
+    <w:p>
+      <w:pPr>
+        <w:pStyle w:val="PargrafodaLista"/>
+        <w:spacing w:after="0" w:line="240" w:lineRule="auto"/>
         <w:ind w:left="1416"/>
         <w:jc w:val="both"/>
         <w:rPr>
@@ -4833,6 +4988,15 @@
           <w:lang w:eastAsia="pt-BR"/>
         </w:rPr>
       </w:pPr>
+      <w:r>
+        <w:rPr>
+          <w:rFonts w:ascii="Arial" w:eastAsia="Times New Roman" w:hAnsi="Arial" w:cs="Arial"/>
+          <w:sz w:val="24"/>
+          <w:szCs w:val="24"/>
+          <w:lang w:eastAsia="pt-BR"/>
+        </w:rPr>
+        <w:t xml:space="preserve">    </w:t>
+      </w:r>
       <w:r>
         <w:rPr>
           <w:noProof/>
@@ -4883,6 +5047,41 @@
     </w:p>
     <w:p>
       <w:pPr>
+        <w:spacing w:after="0" w:line="240" w:lineRule="auto"/>
+        <w:jc w:val="center"/>
+        <w:rPr>
+          <w:rFonts w:ascii="Arial" w:eastAsia="Times New Roman" w:hAnsi="Arial" w:cs="Arial"/>
+          <w:sz w:val="20"/>
+          <w:szCs w:val="20"/>
+          <w:lang w:eastAsia="pt-BR"/>
+        </w:rPr>
+      </w:pPr>
+      <w:r>
+        <w:rPr>
+          <w:rFonts w:ascii="Arial" w:eastAsia="Times New Roman" w:hAnsi="Arial" w:cs="Arial"/>
+          <w:sz w:val="20"/>
+          <w:szCs w:val="20"/>
+          <w:lang w:eastAsia="pt-BR"/>
+        </w:rPr>
+        <w:t>Tabela 1</w:t>
+      </w:r>
+    </w:p>
+    <w:p>
+      <w:pPr>
+        <w:pStyle w:val="PargrafodaLista"/>
+        <w:spacing w:after="0" w:line="240" w:lineRule="auto"/>
+        <w:ind w:left="1416"/>
+        <w:jc w:val="both"/>
+        <w:rPr>
+          <w:rFonts w:ascii="Arial" w:eastAsia="Times New Roman" w:hAnsi="Arial" w:cs="Arial"/>
+          <w:sz w:val="24"/>
+          <w:szCs w:val="24"/>
+          <w:lang w:eastAsia="pt-BR"/>
+        </w:rPr>
+      </w:pPr>
+    </w:p>
+    <w:p>
+      <w:pPr>
         <w:pStyle w:val="PargrafodaLista"/>
         <w:numPr>
           <w:ilvl w:val="0"/>
@@ -5147,6 +5346,15 @@
           <w:szCs w:val="20"/>
           <w:lang w:eastAsia="pt-BR"/>
         </w:rPr>
+        <w:t xml:space="preserve">Figura 1: </w:t>
+      </w:r>
+      <w:r>
+        <w:rPr>
+          <w:rFonts w:ascii="Arial" w:eastAsia="Times New Roman" w:hAnsi="Arial" w:cs="Arial"/>
+          <w:sz w:val="20"/>
+          <w:szCs w:val="20"/>
+          <w:lang w:eastAsia="pt-BR"/>
+        </w:rPr>
         <w:t xml:space="preserve">Visão superior do </w:t>
       </w:r>
       <w:proofErr w:type="gramStart"/>
@@ -5712,6 +5920,15 @@
           <w:lang w:eastAsia="pt-BR"/>
         </w:rPr>
       </w:pPr>
+      <w:r>
+        <w:rPr>
+          <w:rFonts w:ascii="Arial" w:eastAsia="Times New Roman" w:hAnsi="Arial" w:cs="Arial"/>
+          <w:sz w:val="20"/>
+          <w:szCs w:val="20"/>
+          <w:lang w:eastAsia="pt-BR"/>
+        </w:rPr>
+        <w:t xml:space="preserve">Figura 2: </w:t>
+      </w:r>
       <w:r>
         <w:rPr>
           <w:rFonts w:ascii="Arial" w:eastAsia="Times New Roman" w:hAnsi="Arial" w:cs="Arial"/>
@@ -5925,9 +6142,8 @@
           <w:szCs w:val="20"/>
           <w:lang w:eastAsia="pt-BR"/>
         </w:rPr>
-        <w:t xml:space="preserve">Modelo de relatório de cobertura de testes gerado pelo </w:t>
-      </w:r>
-      <w:proofErr w:type="spellStart"/>
+        <w:t xml:space="preserve">Figura 3: </w:t>
+      </w:r>
       <w:r>
         <w:rPr>
           <w:rFonts w:ascii="Arial" w:eastAsia="Times New Roman" w:hAnsi="Arial" w:cs="Arial"/>
@@ -5935,9 +6151,9 @@
           <w:szCs w:val="20"/>
           <w:lang w:eastAsia="pt-BR"/>
         </w:rPr>
-        <w:t>SonarQube</w:t>
-      </w:r>
-      <w:proofErr w:type="spellEnd"/>
+        <w:t xml:space="preserve">Modelo de relatório de cobertura de testes gerado pelo </w:t>
+      </w:r>
+      <w:proofErr w:type="spellStart"/>
       <w:r>
         <w:rPr>
           <w:rFonts w:ascii="Arial" w:eastAsia="Times New Roman" w:hAnsi="Arial" w:cs="Arial"/>
@@ -5945,6 +6161,16 @@
           <w:szCs w:val="20"/>
           <w:lang w:eastAsia="pt-BR"/>
         </w:rPr>
+        <w:t>SonarQube</w:t>
+      </w:r>
+      <w:proofErr w:type="spellEnd"/>
+      <w:r>
+        <w:rPr>
+          <w:rFonts w:ascii="Arial" w:eastAsia="Times New Roman" w:hAnsi="Arial" w:cs="Arial"/>
+          <w:sz w:val="20"/>
+          <w:szCs w:val="20"/>
+          <w:lang w:eastAsia="pt-BR"/>
+        </w:rPr>
         <w:t>.</w:t>
       </w:r>
     </w:p>
@@ -6728,11 +6954,6 @@
     <w:p>
       <w:pPr>
         <w:spacing w:after="0" w:line="240" w:lineRule="auto"/>
-        <w:rPr>
-          <w:rFonts w:ascii="Arial" w:hAnsi="Arial" w:cs="Arial"/>
-          <w:sz w:val="24"/>
-          <w:szCs w:val="24"/>
-        </w:rPr>
       </w:pPr>
       <w:r>
         <w:rPr>
@@ -6742,25 +6963,65 @@
         </w:rPr>
         <w:t xml:space="preserve">Site UNIVESP, ​Leis Decretos e Portarias​ disponível no endereço: </w:t>
       </w:r>
-      <w:hyperlink r:id="rId14" w:history="1">
-        <w:r>
-          <w:rPr>
-            <w:rStyle w:val="Hyperlink"/>
-            <w:rFonts w:ascii="Arial" w:hAnsi="Arial" w:cs="Arial"/>
-            <w:sz w:val="24"/>
-            <w:szCs w:val="24"/>
-          </w:rPr>
-          <w:t>https://univesp.br/sobre-a-univesp</w:t>
-        </w:r>
-      </w:hyperlink>
-      <w:r>
-        <w:rPr>
-          <w:rFonts w:ascii="Arial" w:hAnsi="Arial" w:cs="Arial"/>
-          <w:sz w:val="24"/>
-          <w:szCs w:val="24"/>
-        </w:rPr>
-        <w:t xml:space="preserve"> </w:t>
-      </w:r>
+      <w:bookmarkStart w:id="2" w:name="_GoBack"/>
+      <w:r>
+        <w:rPr>
+          <w:rFonts w:ascii="Arial" w:hAnsi="Arial" w:cs="Arial"/>
+          <w:sz w:val="24"/>
+          <w:szCs w:val="24"/>
+        </w:rPr>
+        <w:fldChar w:fldCharType="begin"/>
+      </w:r>
+      <w:r>
+        <w:rPr>
+          <w:rFonts w:ascii="Arial" w:hAnsi="Arial" w:cs="Arial"/>
+          <w:sz w:val="24"/>
+          <w:szCs w:val="24"/>
+        </w:rPr>
+        <w:instrText xml:space="preserve"> HYPERLINK "</w:instrText>
+      </w:r>
+      <w:r>
+        <w:rPr>
+          <w:rFonts w:ascii="Arial" w:hAnsi="Arial" w:cs="Arial"/>
+          <w:sz w:val="24"/>
+          <w:szCs w:val="24"/>
+        </w:rPr>
+        <w:instrText>https://univesp.br/institucional</w:instrText>
+      </w:r>
+      <w:r>
+        <w:rPr>
+          <w:rFonts w:ascii="Arial" w:hAnsi="Arial" w:cs="Arial"/>
+          <w:sz w:val="24"/>
+          <w:szCs w:val="24"/>
+        </w:rPr>
+        <w:instrText xml:space="preserve">" </w:instrText>
+      </w:r>
+      <w:r>
+        <w:rPr>
+          <w:rFonts w:ascii="Arial" w:hAnsi="Arial" w:cs="Arial"/>
+          <w:sz w:val="24"/>
+          <w:szCs w:val="24"/>
+        </w:rPr>
+        <w:fldChar w:fldCharType="separate"/>
+      </w:r>
+      <w:r>
+        <w:rPr>
+          <w:rStyle w:val="Hyperlink"/>
+          <w:rFonts w:ascii="Arial" w:hAnsi="Arial" w:cs="Arial"/>
+          <w:sz w:val="24"/>
+          <w:szCs w:val="24"/>
+        </w:rPr>
+        <w:t>https://univesp.br/institucional</w:t>
+      </w:r>
+      <w:r>
+        <w:rPr>
+          <w:rFonts w:ascii="Arial" w:hAnsi="Arial" w:cs="Arial"/>
+          <w:sz w:val="24"/>
+          <w:szCs w:val="24"/>
+        </w:rPr>
+        <w:fldChar w:fldCharType="end"/>
+      </w:r>
+      <w:bookmarkEnd w:id="2"/>
     </w:p>
     <w:p>
       <w:pPr>
@@ -6841,7 +7102,7 @@
         </w:rPr>
         <w:t xml:space="preserve"> </w:t>
       </w:r>
-      <w:hyperlink r:id="rId15" w:history="1">
+      <w:hyperlink r:id="rId14" w:history="1">
         <w:r>
           <w:rPr>
             <w:rStyle w:val="Hyperlink"/>
@@ -7574,7 +7835,7 @@
       </w:r>
     </w:p>
     <w:sectPr>
-      <w:headerReference w:type="default" r:id="rId16"/>
+      <w:headerReference w:type="default" r:id="rId15"/>
       <w:pgSz w:w="11906" w:h="16838"/>
       <w:pgMar w:top="1701" w:right="1134" w:bottom="1134" w:left="1701" w:header="709" w:footer="709" w:gutter="0"/>
       <w:pgNumType w:start="6"/>
@@ -22157,7 +22418,7 @@
 </file>
 
 <file path=customXml/itemProps1.xml><?xml version="1.0" encoding="utf-8"?>
-<ds:datastoreItem xmlns:ds="http://schemas.openxmlformats.org/officeDocument/2006/customXml" ds:itemID="{55A25E18-2D81-4881-8D6B-18EBE18A90E0}">
+<ds:datastoreItem xmlns:ds="http://schemas.openxmlformats.org/officeDocument/2006/customXml" ds:itemID="{B17A4B4D-204A-4AA2-8DA0-ABF03D546573}">
   <ds:schemaRefs>
     <ds:schemaRef ds:uri="http://schemas.openxmlformats.org/officeDocument/2006/bibliography"/>
   </ds:schemaRefs>

</xml_diff>

<commit_message>
correções de alguns apontamentos
</commit_message>
<xml_diff>
--- a/TCC502 - LUCIANO DOS REIS DE SOUSA 1401637.docx
+++ b/TCC502 - LUCIANO DOS REIS DE SOUSA 1401637.docx
@@ -663,7 +663,15 @@
           <w:sz w:val="28"/>
           <w:szCs w:val="28"/>
         </w:rPr>
-        <w:t>PARA MELHORIA NA PRODUTIVIDADE E QUALIDADE NO DESENVOLVIMENTO DE SOFTWARE EM UMA EQUIPE MULTIFUNCIONAL.</w:t>
+        <w:t>PARA MELHORIA NA PRODUTIVIDADE E QUALIDADE NO DESENVOLVIMENTO DE SOFTWARE EM UMA EQUIPE MULTIFUNCIONAL</w:t>
+      </w:r>
+      <w:r>
+        <w:rPr>
+          <w:rFonts w:ascii="Arial" w:hAnsi="Arial" w:cs="Arial"/>
+          <w:sz w:val="28"/>
+          <w:szCs w:val="28"/>
+        </w:rPr>
+        <w:t>:</w:t>
       </w:r>
     </w:p>
     <w:p>
@@ -2735,7 +2743,25 @@
           <w:szCs w:val="24"/>
           <w:lang w:eastAsia="pt-BR"/>
         </w:rPr>
-        <w:t xml:space="preserve">Com o advento da Transformação digital as empresas de tecnologia se viram num cenário garantir resultados melhores </w:t>
+        <w:t xml:space="preserve">Com o advento da </w:t>
+      </w:r>
+      <w:r>
+        <w:rPr>
+          <w:rFonts w:ascii="Arial" w:eastAsia="Times New Roman" w:hAnsi="Arial" w:cs="Arial"/>
+          <w:sz w:val="24"/>
+          <w:szCs w:val="24"/>
+          <w:lang w:eastAsia="pt-BR"/>
+        </w:rPr>
+        <w:t>t</w:t>
+      </w:r>
+      <w:r>
+        <w:rPr>
+          <w:rFonts w:ascii="Arial" w:eastAsia="Times New Roman" w:hAnsi="Arial" w:cs="Arial"/>
+          <w:sz w:val="24"/>
+          <w:szCs w:val="24"/>
+          <w:lang w:eastAsia="pt-BR"/>
+        </w:rPr>
+        <w:t xml:space="preserve">ransformação digital as empresas de tecnologia se viram num cenário garantir resultados melhores </w:t>
       </w:r>
       <w:r>
         <w:rPr>
@@ -3006,7 +3032,7 @@
           <w:szCs w:val="24"/>
           <w:lang w:eastAsia="pt-BR"/>
         </w:rPr>
-        <w:t>Outro exemplo bastante comum, é quando queremos pegar a última versão de projeto para</w:t>
+        <w:t xml:space="preserve">Outro exemplo bastante comum, é </w:t>
       </w:r>
       <w:r>
         <w:rPr>
@@ -3015,6 +3041,24 @@
           <w:szCs w:val="24"/>
           <w:lang w:eastAsia="pt-BR"/>
         </w:rPr>
+        <w:t>quando há a necessidade de extrair</w:t>
+      </w:r>
+      <w:r>
+        <w:rPr>
+          <w:rFonts w:ascii="Arial" w:eastAsia="Times New Roman" w:hAnsi="Arial" w:cs="Arial"/>
+          <w:sz w:val="24"/>
+          <w:szCs w:val="24"/>
+          <w:lang w:eastAsia="pt-BR"/>
+        </w:rPr>
+        <w:t xml:space="preserve"> a última versão de projeto para</w:t>
+      </w:r>
+      <w:r>
+        <w:rPr>
+          <w:rFonts w:ascii="Arial" w:eastAsia="Times New Roman" w:hAnsi="Arial" w:cs="Arial"/>
+          <w:sz w:val="24"/>
+          <w:szCs w:val="24"/>
+          <w:lang w:eastAsia="pt-BR"/>
+        </w:rPr>
         <w:t xml:space="preserve"> construir</w:t>
       </w:r>
       <w:r>
@@ -3024,7 +3068,7 @@
           <w:szCs w:val="24"/>
           <w:lang w:eastAsia="pt-BR"/>
         </w:rPr>
-        <w:t xml:space="preserve"> e colocar no servidor de produção. Quando não temos um servidor que executa nossos testes, o desenvolvedor responsável por colocar o código em produção só vai descobrir se o mesmo possui um bug ou não quando executar os testes em sua própria máquina. </w:t>
+        <w:t xml:space="preserve"> e colocar no servidor de produção. Quando não </w:t>
       </w:r>
       <w:r>
         <w:rPr>
@@ -3033,7 +3077,7 @@
           <w:szCs w:val="24"/>
           <w:lang w:eastAsia="pt-BR"/>
         </w:rPr>
-        <w:t xml:space="preserve">Pode assim acontecer que o dono do produto que fica </w:t>
+        <w:t xml:space="preserve">há </w:t>
       </w:r>
       <w:r>
         <w:rPr>
@@ -3042,7 +3086,34 @@
           <w:szCs w:val="24"/>
           <w:lang w:eastAsia="pt-BR"/>
         </w:rPr>
+        <w:t xml:space="preserve">um servidor que executa nossos testes, o desenvolvedor responsável por colocar o código em produção só vai descobrir se o mesmo possui um bug ou não quando executar os testes em sua própria máquina. </w:t>
+      </w:r>
+      <w:r>
+        <w:rPr>
+          <w:rFonts w:ascii="Arial" w:eastAsia="Times New Roman" w:hAnsi="Arial" w:cs="Arial"/>
+          <w:sz w:val="24"/>
+          <w:szCs w:val="24"/>
+          <w:lang w:eastAsia="pt-BR"/>
+        </w:rPr>
+        <w:t xml:space="preserve">Pode assim acontecer que o dono do </w:t>
+      </w:r>
+      <w:r>
+        <w:rPr>
+          <w:rFonts w:ascii="Arial" w:eastAsia="Times New Roman" w:hAnsi="Arial" w:cs="Arial"/>
+          <w:sz w:val="24"/>
+          <w:szCs w:val="24"/>
+          <w:lang w:eastAsia="pt-BR"/>
+        </w:rPr>
         <w:lastRenderedPageBreak/>
+        <w:t xml:space="preserve">produto que fica </w:t>
+      </w:r>
+      <w:r>
+        <w:rPr>
+          <w:rFonts w:ascii="Arial" w:eastAsia="Times New Roman" w:hAnsi="Arial" w:cs="Arial"/>
+          <w:sz w:val="24"/>
+          <w:szCs w:val="24"/>
+          <w:lang w:eastAsia="pt-BR"/>
+        </w:rPr>
         <w:t xml:space="preserve">aguardando receber um software funcional, mas na véspera do lançamento, quando deveria ser enviado para produção que os bugs são descobertos. Tanto o </w:t>
       </w:r>
       <w:r>
@@ -3436,7 +3507,70 @@
           <w:szCs w:val="24"/>
           <w:lang w:eastAsia="pt-BR"/>
         </w:rPr>
-        <w:t>Baseado em problemas de Gerência de Configuração de Software, como a maturidade do processo de desenvolvimento pode ser melhorada com a utilização Integração Contínua na equipe MAA da empresa CAIXA ECONOMICA FEDERAL?</w:t>
+        <w:t>Baseado em problemas de Gerência de Configuração de Software, como a maturidade do processo de desenvolvimento pode ser melhorada com a utilização Integração Contínua na equipe MAA da empresa C</w:t>
+      </w:r>
+      <w:r>
+        <w:rPr>
+          <w:rFonts w:ascii="Arial" w:eastAsia="Times New Roman" w:hAnsi="Arial" w:cs="Arial"/>
+          <w:sz w:val="24"/>
+          <w:szCs w:val="24"/>
+          <w:lang w:eastAsia="pt-BR"/>
+        </w:rPr>
+        <w:t>aixa</w:t>
+      </w:r>
+      <w:r>
+        <w:rPr>
+          <w:rFonts w:ascii="Arial" w:eastAsia="Times New Roman" w:hAnsi="Arial" w:cs="Arial"/>
+          <w:sz w:val="24"/>
+          <w:szCs w:val="24"/>
+          <w:lang w:eastAsia="pt-BR"/>
+        </w:rPr>
+        <w:t xml:space="preserve"> </w:t>
+      </w:r>
+      <w:r>
+        <w:rPr>
+          <w:rFonts w:ascii="Arial" w:eastAsia="Times New Roman" w:hAnsi="Arial" w:cs="Arial"/>
+          <w:sz w:val="24"/>
+          <w:szCs w:val="24"/>
+          <w:lang w:eastAsia="pt-BR"/>
+        </w:rPr>
+        <w:t>E</w:t>
+      </w:r>
+      <w:r>
+        <w:rPr>
+          <w:rFonts w:ascii="Arial" w:eastAsia="Times New Roman" w:hAnsi="Arial" w:cs="Arial"/>
+          <w:sz w:val="24"/>
+          <w:szCs w:val="24"/>
+          <w:lang w:eastAsia="pt-BR"/>
+        </w:rPr>
+        <w:t>conômica</w:t>
+      </w:r>
+      <w:r>
+        <w:rPr>
+          <w:rFonts w:ascii="Arial" w:eastAsia="Times New Roman" w:hAnsi="Arial" w:cs="Arial"/>
+          <w:sz w:val="24"/>
+          <w:szCs w:val="24"/>
+          <w:lang w:eastAsia="pt-BR"/>
+        </w:rPr>
+        <w:t xml:space="preserve"> </w:t>
+      </w:r>
+      <w:r>
+        <w:rPr>
+          <w:rFonts w:ascii="Arial" w:eastAsia="Times New Roman" w:hAnsi="Arial" w:cs="Arial"/>
+          <w:sz w:val="24"/>
+          <w:szCs w:val="24"/>
+          <w:lang w:eastAsia="pt-BR"/>
+        </w:rPr>
+        <w:t>Federal</w:t>
+      </w:r>
+      <w:r>
+        <w:rPr>
+          <w:rFonts w:ascii="Arial" w:eastAsia="Times New Roman" w:hAnsi="Arial" w:cs="Arial"/>
+          <w:sz w:val="24"/>
+          <w:szCs w:val="24"/>
+          <w:lang w:eastAsia="pt-BR"/>
+        </w:rPr>
+        <w:t>?</w:t>
       </w:r>
       <w:r>
         <w:rPr>
@@ -3492,7 +3626,16 @@
           <w:sz w:val="24"/>
           <w:szCs w:val="24"/>
         </w:rPr>
-        <w:t>EVISÃO BIBLIOGRÁFICA</w:t>
+        <w:t>E</w:t>
+      </w:r>
+      <w:r>
+        <w:rPr>
+          <w:rFonts w:ascii="Arial" w:hAnsi="Arial" w:cs="Arial"/>
+          <w:b/>
+          <w:sz w:val="24"/>
+          <w:szCs w:val="24"/>
+        </w:rPr>
+        <w:t>FERENCIAL TEÓRICO</w:t>
       </w:r>
     </w:p>
     <w:p>
@@ -5829,7 +5972,6 @@
     </w:p>
     <w:p>
       <w:pPr>
-        <w:spacing w:after="0"/>
         <w:jc w:val="center"/>
         <w:rPr>
           <w:rFonts w:ascii="Arial" w:hAnsi="Arial" w:cs="Arial"/>
@@ -5845,9 +5987,38 @@
             <w:sz w:val="24"/>
             <w:szCs w:val="24"/>
           </w:rPr>
-          <w:t>https://github.com/LucianoReisSousa/Projetos_Univesp/projects</w:t>
+          <w:t>https://github.com/Lucian</w:t>
+        </w:r>
+        <w:r>
+          <w:rPr>
+            <w:rStyle w:val="Hyperlink"/>
+            <w:rFonts w:ascii="Arial" w:hAnsi="Arial" w:cs="Arial"/>
+            <w:sz w:val="24"/>
+            <w:szCs w:val="24"/>
+          </w:rPr>
+          <w:t>o</w:t>
+        </w:r>
+        <w:r>
+          <w:rPr>
+            <w:rStyle w:val="Hyperlink"/>
+            <w:rFonts w:ascii="Arial" w:hAnsi="Arial" w:cs="Arial"/>
+            <w:sz w:val="24"/>
+            <w:szCs w:val="24"/>
+          </w:rPr>
+          <w:t>R</w:t>
+        </w:r>
+        <w:r>
+          <w:rPr>
+            <w:rStyle w:val="Hyperlink"/>
+            <w:rFonts w:ascii="Arial" w:hAnsi="Arial" w:cs="Arial"/>
+            <w:sz w:val="24"/>
+            <w:szCs w:val="24"/>
+          </w:rPr>
+          <w:t>eisSousa/Projetos_Univesp</w:t>
         </w:r>
       </w:hyperlink>
+      <w:bookmarkStart w:id="2" w:name="_GoBack"/>
+      <w:bookmarkEnd w:id="2"/>
     </w:p>
     <w:p>
       <w:pPr>
@@ -6963,65 +7134,17 @@
         </w:rPr>
         <w:t xml:space="preserve">Site UNIVESP, ​Leis Decretos e Portarias​ disponível no endereço: </w:t>
       </w:r>
-      <w:bookmarkStart w:id="2" w:name="_GoBack"/>
-      <w:r>
-        <w:rPr>
-          <w:rFonts w:ascii="Arial" w:hAnsi="Arial" w:cs="Arial"/>
-          <w:sz w:val="24"/>
-          <w:szCs w:val="24"/>
-        </w:rPr>
-        <w:fldChar w:fldCharType="begin"/>
-      </w:r>
-      <w:r>
-        <w:rPr>
-          <w:rFonts w:ascii="Arial" w:hAnsi="Arial" w:cs="Arial"/>
-          <w:sz w:val="24"/>
-          <w:szCs w:val="24"/>
-        </w:rPr>
-        <w:instrText xml:space="preserve"> HYPERLINK "</w:instrText>
-      </w:r>
-      <w:r>
-        <w:rPr>
-          <w:rFonts w:ascii="Arial" w:hAnsi="Arial" w:cs="Arial"/>
-          <w:sz w:val="24"/>
-          <w:szCs w:val="24"/>
-        </w:rPr>
-        <w:instrText>https://univesp.br/institucional</w:instrText>
-      </w:r>
-      <w:r>
-        <w:rPr>
-          <w:rFonts w:ascii="Arial" w:hAnsi="Arial" w:cs="Arial"/>
-          <w:sz w:val="24"/>
-          <w:szCs w:val="24"/>
-        </w:rPr>
-        <w:instrText xml:space="preserve">" </w:instrText>
-      </w:r>
-      <w:r>
-        <w:rPr>
-          <w:rFonts w:ascii="Arial" w:hAnsi="Arial" w:cs="Arial"/>
-          <w:sz w:val="24"/>
-          <w:szCs w:val="24"/>
-        </w:rPr>
-        <w:fldChar w:fldCharType="separate"/>
-      </w:r>
-      <w:r>
-        <w:rPr>
-          <w:rStyle w:val="Hyperlink"/>
-          <w:rFonts w:ascii="Arial" w:hAnsi="Arial" w:cs="Arial"/>
-          <w:sz w:val="24"/>
-          <w:szCs w:val="24"/>
-        </w:rPr>
-        <w:t>https://univesp.br/institucional</w:t>
-      </w:r>
-      <w:r>
-        <w:rPr>
-          <w:rFonts w:ascii="Arial" w:hAnsi="Arial" w:cs="Arial"/>
-          <w:sz w:val="24"/>
-          <w:szCs w:val="24"/>
-        </w:rPr>
-        <w:fldChar w:fldCharType="end"/>
-      </w:r>
-      <w:bookmarkEnd w:id="2"/>
+      <w:hyperlink r:id="rId14" w:history="1">
+        <w:r>
+          <w:rPr>
+            <w:rStyle w:val="Hyperlink"/>
+            <w:rFonts w:ascii="Arial" w:hAnsi="Arial" w:cs="Arial"/>
+            <w:sz w:val="24"/>
+            <w:szCs w:val="24"/>
+          </w:rPr>
+          <w:t>https://univesp.br/institucional</w:t>
+        </w:r>
+      </w:hyperlink>
     </w:p>
     <w:p>
       <w:pPr>
@@ -7102,7 +7225,7 @@
         </w:rPr>
         <w:t xml:space="preserve"> </w:t>
       </w:r>
-      <w:hyperlink r:id="rId14" w:history="1">
+      <w:hyperlink r:id="rId15" w:history="1">
         <w:r>
           <w:rPr>
             <w:rStyle w:val="Hyperlink"/>
@@ -7835,7 +7958,7 @@
       </w:r>
     </w:p>
     <w:sectPr>
-      <w:headerReference w:type="default" r:id="rId15"/>
+      <w:headerReference w:type="default" r:id="rId16"/>
       <w:pgSz w:w="11906" w:h="16838"/>
       <w:pgMar w:top="1701" w:right="1134" w:bottom="1134" w:left="1701" w:header="709" w:footer="709" w:gutter="0"/>
       <w:pgNumType w:start="6"/>
@@ -22418,7 +22541,7 @@
 </file>
 
 <file path=customXml/itemProps1.xml><?xml version="1.0" encoding="utf-8"?>
-<ds:datastoreItem xmlns:ds="http://schemas.openxmlformats.org/officeDocument/2006/customXml" ds:itemID="{B17A4B4D-204A-4AA2-8DA0-ABF03D546573}">
+<ds:datastoreItem xmlns:ds="http://schemas.openxmlformats.org/officeDocument/2006/customXml" ds:itemID="{5CE5F873-E4FE-4A46-B9F6-69D63B922316}">
   <ds:schemaRefs>
     <ds:schemaRef ds:uri="http://schemas.openxmlformats.org/officeDocument/2006/bibliography"/>
   </ds:schemaRefs>

</xml_diff>

<commit_message>
ajustes na silga da aplicação
</commit_message>
<xml_diff>
--- a/TCC502 - LUCIANO DOS REIS DE SOUSA 1401637.docx
+++ b/TCC502 - LUCIANO DOS REIS DE SOUSA 1401637.docx
@@ -1563,7 +1563,15 @@
           <w:sz w:val="24"/>
           <w:szCs w:val="24"/>
         </w:rPr>
-        <w:t xml:space="preserve"> - MAA</w:t>
+        <w:t xml:space="preserve"> - M</w:t>
+      </w:r>
+      <w:r>
+        <w:rPr>
+          <w:rFonts w:ascii="Arial" w:hAnsi="Arial" w:cs="Arial"/>
+          <w:sz w:val="24"/>
+          <w:szCs w:val="24"/>
+        </w:rPr>
+        <w:t>TC</w:t>
       </w:r>
       <w:r>
         <w:rPr>
@@ -1725,8 +1733,6 @@
         </w:rPr>
         <w:t xml:space="preserve">A </w:t>
       </w:r>
-      <w:bookmarkStart w:id="2" w:name="_GoBack"/>
-      <w:bookmarkEnd w:id="2"/>
       <w:r>
         <w:rPr>
           <w:rFonts w:ascii="Arial" w:hAnsi="Arial" w:cs="Arial"/>
@@ -1861,23 +1867,7 @@
           <w:sz w:val="24"/>
           <w:szCs w:val="24"/>
         </w:rPr>
-        <w:t>dores</w:t>
-      </w:r>
-      <w:r>
-        <w:rPr>
-          <w:rFonts w:ascii="Arial" w:hAnsi="Arial" w:cs="Arial"/>
-          <w:sz w:val="24"/>
-          <w:szCs w:val="24"/>
-        </w:rPr>
-        <w:t xml:space="preserve">, </w:t>
-      </w:r>
-      <w:r>
-        <w:rPr>
-          <w:rFonts w:ascii="Arial" w:hAnsi="Arial" w:cs="Arial"/>
-          <w:sz w:val="24"/>
-          <w:szCs w:val="24"/>
-        </w:rPr>
-        <w:t xml:space="preserve">conhecimentos </w:t>
+        <w:t xml:space="preserve">dores, conhecimentos </w:t>
       </w:r>
       <w:r>
         <w:rPr>
@@ -1893,15 +1883,7 @@
           <w:sz w:val="24"/>
           <w:szCs w:val="24"/>
         </w:rPr>
-        <w:t>qualidade das entregas realizadas</w:t>
-      </w:r>
-      <w:r>
-        <w:rPr>
-          <w:rFonts w:ascii="Arial" w:hAnsi="Arial" w:cs="Arial"/>
-          <w:sz w:val="24"/>
-          <w:szCs w:val="24"/>
-        </w:rPr>
-        <w:t xml:space="preserve">. </w:t>
+        <w:t xml:space="preserve">qualidade das entregas realizadas. </w:t>
       </w:r>
       <w:r>
         <w:rPr>
@@ -3908,7 +3890,25 @@
           <w:szCs w:val="24"/>
           <w:lang w:eastAsia="pt-BR"/>
         </w:rPr>
-        <w:t>Baseado em problemas de Gerência de Configuração de Software, como a maturidade do processo de desenvolvimento pode ser melhorada com a utilização Integração Contínua na equipe MAA da empresa C</w:t>
+        <w:t>Baseado em problemas de Gerência de Configuração de Software, como a maturidade do processo de desenvolvimento pode ser melhorada com a utilização Integração Contínua na equipe M</w:t>
+      </w:r>
+      <w:r>
+        <w:rPr>
+          <w:rFonts w:ascii="Arial" w:eastAsia="Times New Roman" w:hAnsi="Arial" w:cs="Arial"/>
+          <w:sz w:val="24"/>
+          <w:szCs w:val="24"/>
+          <w:lang w:eastAsia="pt-BR"/>
+        </w:rPr>
+        <w:t>TC</w:t>
+      </w:r>
+      <w:r>
+        <w:rPr>
+          <w:rFonts w:ascii="Arial" w:eastAsia="Times New Roman" w:hAnsi="Arial" w:cs="Arial"/>
+          <w:sz w:val="24"/>
+          <w:szCs w:val="24"/>
+          <w:lang w:eastAsia="pt-BR"/>
+        </w:rPr>
+        <w:t xml:space="preserve"> da empresa C</w:t>
       </w:r>
       <w:r>
         <w:rPr>
@@ -3985,15 +3985,202 @@
     </w:p>
     <w:p>
       <w:pPr>
-        <w:spacing w:line="480" w:lineRule="auto"/>
-        <w:jc w:val="both"/>
-        <w:rPr>
-          <w:rFonts w:ascii="Arial" w:eastAsia="Times New Roman" w:hAnsi="Arial" w:cs="Arial"/>
-          <w:sz w:val="24"/>
-          <w:szCs w:val="24"/>
-          <w:lang w:eastAsia="pt-BR"/>
-        </w:rPr>
-      </w:pPr>
+        <w:autoSpaceDE w:val="0"/>
+        <w:autoSpaceDN w:val="0"/>
+        <w:adjustRightInd w:val="0"/>
+        <w:spacing w:after="0" w:line="240" w:lineRule="auto"/>
+        <w:rPr>
+          <w:rFonts w:ascii="Segoe UI" w:hAnsi="Segoe UI" w:cs="Segoe UI"/>
+          <w:color w:val="000000"/>
+        </w:rPr>
+      </w:pPr>
+      <w:r>
+        <w:rPr>
+          <w:rFonts w:ascii="Segoe UI" w:hAnsi="Segoe UI" w:cs="Segoe UI"/>
+          <w:color w:val="000000"/>
+        </w:rPr>
+        <w:t>Você precisa melhorar essa Introdução, pense nessas seguintes perguntas na hora de refazê-la:</w:t>
+      </w:r>
+    </w:p>
+    <w:p>
+      <w:pPr>
+        <w:autoSpaceDE w:val="0"/>
+        <w:autoSpaceDN w:val="0"/>
+        <w:adjustRightInd w:val="0"/>
+        <w:spacing w:after="0" w:line="240" w:lineRule="auto"/>
+        <w:rPr>
+          <w:rFonts w:ascii="Segoe UI" w:hAnsi="Segoe UI" w:cs="Segoe UI"/>
+          <w:color w:val="000000"/>
+        </w:rPr>
+      </w:pPr>
+    </w:p>
+    <w:p>
+      <w:pPr>
+        <w:autoSpaceDE w:val="0"/>
+        <w:autoSpaceDN w:val="0"/>
+        <w:adjustRightInd w:val="0"/>
+        <w:spacing w:after="0" w:line="240" w:lineRule="auto"/>
+        <w:rPr>
+          <w:rFonts w:ascii="Segoe UI" w:hAnsi="Segoe UI" w:cs="Segoe UI"/>
+          <w:color w:val="000000"/>
+        </w:rPr>
+      </w:pPr>
+      <w:r>
+        <w:rPr>
+          <w:rFonts w:ascii="Segoe UI" w:hAnsi="Segoe UI" w:cs="Segoe UI"/>
+          <w:color w:val="000000"/>
+        </w:rPr>
+        <w:t>- Por que essa área é importante?</w:t>
+      </w:r>
+    </w:p>
+    <w:p>
+      <w:pPr>
+        <w:autoSpaceDE w:val="0"/>
+        <w:autoSpaceDN w:val="0"/>
+        <w:adjustRightInd w:val="0"/>
+        <w:spacing w:after="0" w:line="240" w:lineRule="auto"/>
+        <w:rPr>
+          <w:rFonts w:ascii="Segoe UI" w:hAnsi="Segoe UI" w:cs="Segoe UI"/>
+          <w:color w:val="000000"/>
+        </w:rPr>
+      </w:pPr>
+      <w:r>
+        <w:rPr>
+          <w:rFonts w:ascii="Segoe UI" w:hAnsi="Segoe UI" w:cs="Segoe UI"/>
+          <w:color w:val="000000"/>
+        </w:rPr>
+        <w:t>- Qual é o objetivo/ proposta?</w:t>
+      </w:r>
+    </w:p>
+    <w:p>
+      <w:pPr>
+        <w:autoSpaceDE w:val="0"/>
+        <w:autoSpaceDN w:val="0"/>
+        <w:adjustRightInd w:val="0"/>
+        <w:spacing w:after="0" w:line="240" w:lineRule="auto"/>
+        <w:rPr>
+          <w:rFonts w:ascii="Segoe UI" w:hAnsi="Segoe UI" w:cs="Segoe UI"/>
+          <w:color w:val="000000"/>
+        </w:rPr>
+      </w:pPr>
+      <w:r>
+        <w:rPr>
+          <w:rFonts w:ascii="Segoe UI" w:hAnsi="Segoe UI" w:cs="Segoe UI"/>
+          <w:color w:val="000000"/>
+        </w:rPr>
+        <w:t>- Qual é o problema?</w:t>
+      </w:r>
+    </w:p>
+    <w:p>
+      <w:pPr>
+        <w:autoSpaceDE w:val="0"/>
+        <w:autoSpaceDN w:val="0"/>
+        <w:adjustRightInd w:val="0"/>
+        <w:spacing w:after="0" w:line="240" w:lineRule="auto"/>
+        <w:rPr>
+          <w:rFonts w:ascii="Segoe UI" w:hAnsi="Segoe UI" w:cs="Segoe UI"/>
+          <w:color w:val="000000"/>
+        </w:rPr>
+      </w:pPr>
+      <w:r>
+        <w:rPr>
+          <w:rFonts w:ascii="Segoe UI" w:hAnsi="Segoe UI" w:cs="Segoe UI"/>
+          <w:color w:val="000000"/>
+        </w:rPr>
+        <w:t>- O que foi feito?</w:t>
+      </w:r>
+    </w:p>
+    <w:p>
+      <w:pPr>
+        <w:autoSpaceDE w:val="0"/>
+        <w:autoSpaceDN w:val="0"/>
+        <w:adjustRightInd w:val="0"/>
+        <w:spacing w:after="0" w:line="240" w:lineRule="auto"/>
+        <w:rPr>
+          <w:rFonts w:ascii="Segoe UI" w:hAnsi="Segoe UI" w:cs="Segoe UI"/>
+          <w:color w:val="000000"/>
+        </w:rPr>
+      </w:pPr>
+      <w:r>
+        <w:rPr>
+          <w:rFonts w:ascii="Segoe UI" w:hAnsi="Segoe UI" w:cs="Segoe UI"/>
+          <w:color w:val="000000"/>
+        </w:rPr>
+        <w:t>- O que não foi feito até agora?</w:t>
+      </w:r>
+    </w:p>
+    <w:p>
+      <w:pPr>
+        <w:autoSpaceDE w:val="0"/>
+        <w:autoSpaceDN w:val="0"/>
+        <w:adjustRightInd w:val="0"/>
+        <w:spacing w:after="0" w:line="240" w:lineRule="auto"/>
+        <w:rPr>
+          <w:rFonts w:ascii="Segoe UI" w:hAnsi="Segoe UI" w:cs="Segoe UI"/>
+          <w:color w:val="000000"/>
+        </w:rPr>
+      </w:pPr>
+      <w:r>
+        <w:rPr>
+          <w:rFonts w:ascii="Segoe UI" w:hAnsi="Segoe UI" w:cs="Segoe UI"/>
+          <w:color w:val="000000"/>
+        </w:rPr>
+        <w:t>- Por que o seu estudo é importante?</w:t>
+      </w:r>
+    </w:p>
+    <w:p>
+      <w:pPr>
+        <w:autoSpaceDE w:val="0"/>
+        <w:autoSpaceDN w:val="0"/>
+        <w:adjustRightInd w:val="0"/>
+        <w:spacing w:after="0" w:line="240" w:lineRule="auto"/>
+        <w:rPr>
+          <w:rFonts w:ascii="Segoe UI" w:hAnsi="Segoe UI" w:cs="Segoe UI"/>
+          <w:color w:val="000000"/>
+        </w:rPr>
+      </w:pPr>
+    </w:p>
+    <w:p>
+      <w:pPr>
+        <w:autoSpaceDE w:val="0"/>
+        <w:autoSpaceDN w:val="0"/>
+        <w:adjustRightInd w:val="0"/>
+        <w:spacing w:after="0" w:line="240" w:lineRule="auto"/>
+        <w:rPr>
+          <w:rFonts w:ascii="Segoe UI" w:hAnsi="Segoe UI" w:cs="Segoe UI"/>
+          <w:color w:val="000000"/>
+        </w:rPr>
+      </w:pPr>
+    </w:p>
+    <w:p>
+      <w:pPr>
+        <w:autoSpaceDE w:val="0"/>
+        <w:autoSpaceDN w:val="0"/>
+        <w:adjustRightInd w:val="0"/>
+        <w:spacing w:after="0" w:line="240" w:lineRule="auto"/>
+        <w:rPr>
+          <w:rFonts w:ascii="Segoe UI" w:hAnsi="Segoe UI" w:cs="Segoe UI"/>
+        </w:rPr>
+      </w:pPr>
+    </w:p>
+    <w:p>
+      <w:pPr>
+        <w:rPr>
+          <w:rFonts w:ascii="Arial" w:eastAsia="Times New Roman" w:hAnsi="Arial" w:cs="Arial"/>
+          <w:sz w:val="24"/>
+          <w:szCs w:val="24"/>
+          <w:lang w:eastAsia="pt-BR"/>
+        </w:rPr>
+      </w:pPr>
+      <w:r>
+        <w:rPr>
+          <w:rFonts w:ascii="Arial" w:eastAsia="Times New Roman" w:hAnsi="Arial" w:cs="Arial"/>
+          <w:sz w:val="24"/>
+          <w:szCs w:val="24"/>
+          <w:lang w:eastAsia="pt-BR"/>
+        </w:rPr>
+        <w:br w:type="page"/>
+      </w:r>
     </w:p>
     <w:p>
       <w:pPr>
@@ -4017,6 +4204,7 @@
           <w:sz w:val="24"/>
           <w:szCs w:val="24"/>
         </w:rPr>
+        <w:lastRenderedPageBreak/>
         <w:t>R</w:t>
       </w:r>
       <w:r>
@@ -4118,16 +4306,7 @@
           <w:sz w:val="24"/>
           <w:szCs w:val="24"/>
         </w:rPr>
-        <w:t xml:space="preserve">um dos primeiros autores a utilizar o termo </w:t>
-      </w:r>
-      <w:r>
-        <w:rPr>
-          <w:rFonts w:ascii="Arial" w:hAnsi="Arial" w:cs="Arial"/>
-          <w:sz w:val="24"/>
-          <w:szCs w:val="24"/>
-        </w:rPr>
-        <w:lastRenderedPageBreak/>
-        <w:t xml:space="preserve">Integração Contínua foi </w:t>
+        <w:t xml:space="preserve">um dos primeiros autores a utilizar o termo Integração Contínua foi </w:t>
       </w:r>
       <w:proofErr w:type="spellStart"/>
       <w:r>
@@ -4303,7 +4482,16 @@
           <w:sz w:val="24"/>
           <w:szCs w:val="24"/>
         </w:rPr>
-        <w:t xml:space="preserve">, melhoria na confiança do progresso do projeto (aumento de visibilidade) e adiantamento do feedback do usuário (antecipação de mudanças) (FOWLER, 2015). </w:t>
+        <w:t xml:space="preserve">, melhoria na </w:t>
+      </w:r>
+      <w:r>
+        <w:rPr>
+          <w:rFonts w:ascii="Arial" w:hAnsi="Arial" w:cs="Arial"/>
+          <w:sz w:val="24"/>
+          <w:szCs w:val="24"/>
+        </w:rPr>
+        <w:lastRenderedPageBreak/>
+        <w:t xml:space="preserve">confiança do progresso do projeto (aumento de visibilidade) e adiantamento do feedback do usuário (antecipação de mudanças) (FOWLER, 2015). </w:t>
       </w:r>
     </w:p>
     <w:p>
@@ -4375,16 +4563,7 @@
           <w:sz w:val="24"/>
           <w:szCs w:val="24"/>
         </w:rPr>
-        <w:t xml:space="preserve">”, “Team City”, “Hudson” e “Jenkins”. Entre elas o Jenkins </w:t>
-      </w:r>
-      <w:r>
-        <w:rPr>
-          <w:rFonts w:ascii="Arial" w:hAnsi="Arial" w:cs="Arial"/>
-          <w:sz w:val="24"/>
-          <w:szCs w:val="24"/>
-        </w:rPr>
-        <w:lastRenderedPageBreak/>
-        <w:t>conseguiu maior alcance na comunidade open-</w:t>
+        <w:t>”, “Team City”, “Hudson” e “Jenkins”. Entre elas o Jenkins conseguiu maior alcance na comunidade open-</w:t>
       </w:r>
       <w:proofErr w:type="spellStart"/>
       <w:r>
@@ -4552,7 +4731,23 @@
           <w:sz w:val="24"/>
           <w:szCs w:val="24"/>
         </w:rPr>
-        <w:t>um exemplo da equipe de desenvolvimento e manutenção do software bancário MAA.</w:t>
+        <w:t xml:space="preserve">um exemplo da equipe de desenvolvimento e manutenção do software bancário </w:t>
+      </w:r>
+      <w:r>
+        <w:rPr>
+          <w:rFonts w:ascii="Arial" w:hAnsi="Arial" w:cs="Arial"/>
+          <w:sz w:val="24"/>
+          <w:szCs w:val="24"/>
+        </w:rPr>
+        <w:t>MTC</w:t>
+      </w:r>
+      <w:r>
+        <w:rPr>
+          <w:rFonts w:ascii="Arial" w:hAnsi="Arial" w:cs="Arial"/>
+          <w:sz w:val="24"/>
+          <w:szCs w:val="24"/>
+        </w:rPr>
+        <w:t>.</w:t>
       </w:r>
     </w:p>
     <w:p>
@@ -4694,7 +4889,15 @@
           <w:sz w:val="24"/>
           <w:szCs w:val="24"/>
         </w:rPr>
-        <w:t>MAA</w:t>
+        <w:t>M</w:t>
+      </w:r>
+      <w:r>
+        <w:rPr>
+          <w:rFonts w:ascii="Arial" w:hAnsi="Arial" w:cs="Arial"/>
+          <w:sz w:val="24"/>
+          <w:szCs w:val="24"/>
+        </w:rPr>
+        <w:t>TC</w:t>
       </w:r>
       <w:r>
         <w:rPr>
@@ -4778,6 +4981,8 @@
       <w:r>
         <w:br w:type="page"/>
       </w:r>
+      <w:bookmarkStart w:id="2" w:name="_GoBack"/>
+      <w:bookmarkEnd w:id="2"/>
     </w:p>
     <w:p>
       <w:pPr>
@@ -5094,7 +5299,7 @@
           <w:lang w:eastAsia="pt-BR"/>
         </w:rPr>
         <w:drawing>
-          <wp:inline distT="0" distB="0" distL="0" distR="0" wp14:anchorId="60863155" wp14:editId="3B0718A0">
+          <wp:inline distT="0" distB="0" distL="0" distR="0" wp14:anchorId="60863155" wp14:editId="531BE6C8">
             <wp:extent cx="4895850" cy="2266950"/>
             <wp:effectExtent l="0" t="0" r="0" b="0"/>
             <wp:docPr id="2" name="Gráfico 2"/>
@@ -5371,157 +5576,7 @@
           <w:szCs w:val="24"/>
           <w:lang w:eastAsia="pt-BR"/>
         </w:rPr>
-        <w:t xml:space="preserve">Hardware: </w:t>
-      </w:r>
-      <w:proofErr w:type="spellStart"/>
-      <w:r>
-        <w:rPr>
-          <w:rFonts w:ascii="Arial" w:eastAsia="Times New Roman" w:hAnsi="Arial" w:cs="Arial"/>
-          <w:sz w:val="24"/>
-          <w:szCs w:val="24"/>
-          <w:lang w:eastAsia="pt-BR"/>
-        </w:rPr>
-        <w:t>Raspberry</w:t>
-      </w:r>
-      <w:proofErr w:type="spellEnd"/>
-      <w:r>
-        <w:rPr>
-          <w:rFonts w:ascii="Arial" w:eastAsia="Times New Roman" w:hAnsi="Arial" w:cs="Arial"/>
-          <w:sz w:val="24"/>
-          <w:szCs w:val="24"/>
-          <w:lang w:eastAsia="pt-BR"/>
-        </w:rPr>
-        <w:t xml:space="preserve"> </w:t>
-      </w:r>
-      <w:proofErr w:type="spellStart"/>
-      <w:r>
-        <w:rPr>
-          <w:rFonts w:ascii="Arial" w:eastAsia="Times New Roman" w:hAnsi="Arial" w:cs="Arial"/>
-          <w:sz w:val="24"/>
-          <w:szCs w:val="24"/>
-          <w:lang w:eastAsia="pt-BR"/>
-        </w:rPr>
-        <w:t>Pi</w:t>
-      </w:r>
-      <w:proofErr w:type="spellEnd"/>
-      <w:r>
-        <w:rPr>
-          <w:rFonts w:ascii="Arial" w:eastAsia="Times New Roman" w:hAnsi="Arial" w:cs="Arial"/>
-          <w:sz w:val="24"/>
-          <w:szCs w:val="24"/>
-          <w:lang w:eastAsia="pt-BR"/>
-        </w:rPr>
-        <w:t xml:space="preserve"> 3</w:t>
-      </w:r>
-      <w:r>
-        <w:rPr>
-          <w:rFonts w:ascii="Arial" w:eastAsia="Times New Roman" w:hAnsi="Arial" w:cs="Arial"/>
-          <w:sz w:val="24"/>
-          <w:szCs w:val="24"/>
-          <w:lang w:eastAsia="pt-BR"/>
-        </w:rPr>
-        <w:t xml:space="preserve"> com</w:t>
-      </w:r>
-      <w:r>
-        <w:rPr>
-          <w:rFonts w:ascii="Arial" w:eastAsia="Times New Roman" w:hAnsi="Arial" w:cs="Arial"/>
-          <w:sz w:val="24"/>
-          <w:szCs w:val="24"/>
-          <w:lang w:eastAsia="pt-BR"/>
-        </w:rPr>
-        <w:t xml:space="preserve"> Sistema Operacional </w:t>
-      </w:r>
-      <w:r>
-        <w:rPr>
-          <w:rFonts w:ascii="Arial" w:eastAsia="Times New Roman" w:hAnsi="Arial" w:cs="Arial"/>
-          <w:sz w:val="24"/>
-          <w:szCs w:val="24"/>
-          <w:lang w:eastAsia="pt-BR"/>
-        </w:rPr>
-        <w:t xml:space="preserve">Linux Debian tendo em vista é o que mais </w:t>
-      </w:r>
-      <w:proofErr w:type="spellStart"/>
-      <w:r>
-        <w:rPr>
-          <w:rFonts w:ascii="Arial" w:eastAsia="Times New Roman" w:hAnsi="Arial" w:cs="Arial"/>
-          <w:sz w:val="24"/>
-          <w:szCs w:val="24"/>
-          <w:lang w:eastAsia="pt-BR"/>
-        </w:rPr>
-        <w:t>de</w:t>
-      </w:r>
-      <w:proofErr w:type="spellEnd"/>
-      <w:r>
-        <w:rPr>
-          <w:rFonts w:ascii="Arial" w:eastAsia="Times New Roman" w:hAnsi="Arial" w:cs="Arial"/>
-          <w:sz w:val="24"/>
-          <w:szCs w:val="24"/>
-          <w:lang w:eastAsia="pt-BR"/>
-        </w:rPr>
-        <w:t xml:space="preserve"> aproxima da estrutura atual </w:t>
-      </w:r>
-      <w:r>
-        <w:rPr>
-          <w:rFonts w:ascii="Arial" w:eastAsia="Times New Roman" w:hAnsi="Arial" w:cs="Arial"/>
-          <w:sz w:val="24"/>
-          <w:szCs w:val="24"/>
-          <w:lang w:eastAsia="pt-BR"/>
-        </w:rPr>
-        <w:t xml:space="preserve">para construção de servidor de </w:t>
-      </w:r>
-      <w:r>
-        <w:rPr>
-          <w:rFonts w:ascii="Arial" w:eastAsia="Times New Roman" w:hAnsi="Arial" w:cs="Arial"/>
-          <w:sz w:val="24"/>
-          <w:szCs w:val="24"/>
-          <w:lang w:eastAsia="pt-BR"/>
-        </w:rPr>
-        <w:t xml:space="preserve">integração </w:t>
-      </w:r>
-      <w:r>
-        <w:rPr>
-          <w:rFonts w:ascii="Arial" w:eastAsia="Times New Roman" w:hAnsi="Arial" w:cs="Arial"/>
-          <w:sz w:val="24"/>
-          <w:szCs w:val="24"/>
-          <w:lang w:eastAsia="pt-BR"/>
-        </w:rPr>
-        <w:t>de modo a não afetar a estrutura existente.</w:t>
-      </w:r>
-    </w:p>
-    <w:p>
-      <w:pPr>
-        <w:pStyle w:val="PargrafodaLista"/>
-        <w:spacing w:before="360" w:after="360" w:line="360" w:lineRule="auto"/>
-        <w:jc w:val="both"/>
-        <w:rPr>
-          <w:rFonts w:ascii="Arial" w:eastAsia="Times New Roman" w:hAnsi="Arial" w:cs="Arial"/>
-          <w:sz w:val="24"/>
-          <w:szCs w:val="24"/>
-          <w:lang w:eastAsia="pt-BR"/>
-        </w:rPr>
-      </w:pPr>
-    </w:p>
-    <w:p>
-      <w:pPr>
-        <w:pStyle w:val="PargrafodaLista"/>
-        <w:spacing w:after="0" w:line="240" w:lineRule="auto"/>
-        <w:ind w:left="1416"/>
-        <w:jc w:val="both"/>
-        <w:rPr>
-          <w:rFonts w:ascii="Arial" w:eastAsia="Times New Roman" w:hAnsi="Arial" w:cs="Arial"/>
-          <w:sz w:val="24"/>
-          <w:szCs w:val="24"/>
-          <w:lang w:eastAsia="pt-BR"/>
-        </w:rPr>
-      </w:pPr>
-      <w:r>
-        <w:rPr>
-          <w:rFonts w:ascii="Arial" w:eastAsia="Times New Roman" w:hAnsi="Arial" w:cs="Arial"/>
-          <w:sz w:val="24"/>
-          <w:szCs w:val="24"/>
-          <w:lang w:eastAsia="pt-BR"/>
-        </w:rPr>
-        <w:t xml:space="preserve">    </w:t>
+        <w:t>Cartão SD classe 10.</w:t>
       </w:r>
     </w:p>
     <w:p>
@@ -5531,7 +5586,7 @@
           <w:ilvl w:val="0"/>
           <w:numId w:val="3"/>
         </w:numPr>
-        <w:spacing w:before="360" w:after="360" w:line="480" w:lineRule="auto"/>
+        <w:spacing w:before="360" w:after="360" w:line="360" w:lineRule="auto"/>
         <w:jc w:val="both"/>
         <w:rPr>
           <w:rFonts w:ascii="Arial" w:eastAsia="Times New Roman" w:hAnsi="Arial" w:cs="Arial"/>
@@ -5540,14 +5595,233 @@
           <w:lang w:eastAsia="pt-BR"/>
         </w:rPr>
       </w:pPr>
-      <w:r>
-        <w:rPr>
-          <w:rFonts w:ascii="Arial" w:eastAsia="Times New Roman" w:hAnsi="Arial" w:cs="Arial"/>
-          <w:sz w:val="24"/>
-          <w:szCs w:val="24"/>
-          <w:lang w:eastAsia="pt-BR"/>
-        </w:rPr>
-        <w:t>Configuração do hardware:</w:t>
+      <w:proofErr w:type="spellStart"/>
+      <w:r>
+        <w:rPr>
+          <w:rFonts w:ascii="Arial" w:eastAsia="Times New Roman" w:hAnsi="Arial" w:cs="Arial"/>
+          <w:sz w:val="24"/>
+          <w:szCs w:val="24"/>
+          <w:lang w:eastAsia="pt-BR"/>
+        </w:rPr>
+        <w:t>Raspberry</w:t>
+      </w:r>
+      <w:proofErr w:type="spellEnd"/>
+      <w:r>
+        <w:rPr>
+          <w:rFonts w:ascii="Arial" w:eastAsia="Times New Roman" w:hAnsi="Arial" w:cs="Arial"/>
+          <w:sz w:val="24"/>
+          <w:szCs w:val="24"/>
+          <w:lang w:eastAsia="pt-BR"/>
+        </w:rPr>
+        <w:t xml:space="preserve"> </w:t>
+      </w:r>
+      <w:proofErr w:type="spellStart"/>
+      <w:r>
+        <w:rPr>
+          <w:rFonts w:ascii="Arial" w:eastAsia="Times New Roman" w:hAnsi="Arial" w:cs="Arial"/>
+          <w:sz w:val="24"/>
+          <w:szCs w:val="24"/>
+          <w:lang w:eastAsia="pt-BR"/>
+        </w:rPr>
+        <w:t>Pi</w:t>
+      </w:r>
+      <w:proofErr w:type="spellEnd"/>
+      <w:r>
+        <w:rPr>
+          <w:rFonts w:ascii="Arial" w:eastAsia="Times New Roman" w:hAnsi="Arial" w:cs="Arial"/>
+          <w:sz w:val="24"/>
+          <w:szCs w:val="24"/>
+          <w:lang w:eastAsia="pt-BR"/>
+        </w:rPr>
+        <w:t xml:space="preserve"> 3</w:t>
+      </w:r>
+      <w:r>
+        <w:rPr>
+          <w:rFonts w:ascii="Arial" w:eastAsia="Times New Roman" w:hAnsi="Arial" w:cs="Arial"/>
+          <w:sz w:val="24"/>
+          <w:szCs w:val="24"/>
+          <w:lang w:eastAsia="pt-BR"/>
+        </w:rPr>
+        <w:t xml:space="preserve"> </w:t>
+      </w:r>
+      <w:r>
+        <w:rPr>
+          <w:rFonts w:ascii="Arial" w:eastAsia="Times New Roman" w:hAnsi="Arial" w:cs="Arial"/>
+          <w:sz w:val="24"/>
+          <w:szCs w:val="24"/>
+          <w:lang w:eastAsia="pt-BR"/>
+        </w:rPr>
+        <w:t xml:space="preserve">B </w:t>
+      </w:r>
+      <w:r>
+        <w:rPr>
+          <w:rFonts w:ascii="Arial" w:eastAsia="Times New Roman" w:hAnsi="Arial" w:cs="Arial"/>
+          <w:sz w:val="24"/>
+          <w:szCs w:val="24"/>
+          <w:lang w:eastAsia="pt-BR"/>
+        </w:rPr>
+        <w:t>com</w:t>
+      </w:r>
+      <w:r>
+        <w:rPr>
+          <w:rFonts w:ascii="Arial" w:eastAsia="Times New Roman" w:hAnsi="Arial" w:cs="Arial"/>
+          <w:sz w:val="24"/>
+          <w:szCs w:val="24"/>
+          <w:lang w:eastAsia="pt-BR"/>
+        </w:rPr>
+        <w:t xml:space="preserve"> Sistema Operacional </w:t>
+      </w:r>
+      <w:r>
+        <w:rPr>
+          <w:rFonts w:ascii="Arial" w:eastAsia="Times New Roman" w:hAnsi="Arial" w:cs="Arial"/>
+          <w:sz w:val="24"/>
+          <w:szCs w:val="24"/>
+          <w:lang w:eastAsia="pt-BR"/>
+        </w:rPr>
+        <w:t>Linux</w:t>
+      </w:r>
+      <w:r>
+        <w:rPr>
+          <w:rFonts w:ascii="Arial" w:eastAsia="Times New Roman" w:hAnsi="Arial" w:cs="Arial"/>
+          <w:sz w:val="24"/>
+          <w:szCs w:val="24"/>
+          <w:lang w:eastAsia="pt-BR"/>
+        </w:rPr>
+        <w:t>. A distribuição é</w:t>
+      </w:r>
+      <w:r>
+        <w:rPr>
+          <w:rFonts w:ascii="Arial" w:eastAsia="Times New Roman" w:hAnsi="Arial" w:cs="Arial"/>
+          <w:sz w:val="24"/>
+          <w:szCs w:val="24"/>
+          <w:lang w:eastAsia="pt-BR"/>
+        </w:rPr>
+        <w:t xml:space="preserve"> Debian tendo em vista é o que mais </w:t>
+      </w:r>
+      <w:r>
+        <w:rPr>
+          <w:rFonts w:ascii="Arial" w:eastAsia="Times New Roman" w:hAnsi="Arial" w:cs="Arial"/>
+          <w:sz w:val="24"/>
+          <w:szCs w:val="24"/>
+          <w:lang w:eastAsia="pt-BR"/>
+        </w:rPr>
+        <w:t xml:space="preserve">se </w:t>
+      </w:r>
+      <w:r>
+        <w:rPr>
+          <w:rFonts w:ascii="Arial" w:eastAsia="Times New Roman" w:hAnsi="Arial" w:cs="Arial"/>
+          <w:sz w:val="24"/>
+          <w:szCs w:val="24"/>
+          <w:lang w:eastAsia="pt-BR"/>
+        </w:rPr>
+        <w:t xml:space="preserve">aproxima da estrutura atual </w:t>
+      </w:r>
+      <w:r>
+        <w:rPr>
+          <w:rFonts w:ascii="Arial" w:eastAsia="Times New Roman" w:hAnsi="Arial" w:cs="Arial"/>
+          <w:sz w:val="24"/>
+          <w:szCs w:val="24"/>
+          <w:lang w:eastAsia="pt-BR"/>
+        </w:rPr>
+        <w:t xml:space="preserve">para construção de servidor de </w:t>
+      </w:r>
+      <w:r>
+        <w:rPr>
+          <w:rFonts w:ascii="Arial" w:eastAsia="Times New Roman" w:hAnsi="Arial" w:cs="Arial"/>
+          <w:sz w:val="24"/>
+          <w:szCs w:val="24"/>
+          <w:lang w:eastAsia="pt-BR"/>
+        </w:rPr>
+        <w:t xml:space="preserve">integração </w:t>
+      </w:r>
+      <w:r>
+        <w:rPr>
+          <w:rFonts w:ascii="Arial" w:eastAsia="Times New Roman" w:hAnsi="Arial" w:cs="Arial"/>
+          <w:sz w:val="24"/>
+          <w:szCs w:val="24"/>
+          <w:lang w:eastAsia="pt-BR"/>
+        </w:rPr>
+        <w:t>de modo a não afetar a estrutura existente.</w:t>
+      </w:r>
+    </w:p>
+    <w:p>
+      <w:pPr>
+        <w:pStyle w:val="PargrafodaLista"/>
+        <w:spacing w:before="360" w:after="360" w:line="360" w:lineRule="auto"/>
+        <w:jc w:val="both"/>
+        <w:rPr>
+          <w:rFonts w:ascii="Arial" w:eastAsia="Times New Roman" w:hAnsi="Arial" w:cs="Arial"/>
+          <w:sz w:val="24"/>
+          <w:szCs w:val="24"/>
+          <w:lang w:eastAsia="pt-BR"/>
+        </w:rPr>
+      </w:pPr>
+      <w:r>
+        <w:rPr>
+          <w:rFonts w:ascii="Arial" w:eastAsia="Times New Roman" w:hAnsi="Arial" w:cs="Arial"/>
+          <w:sz w:val="24"/>
+          <w:szCs w:val="24"/>
+          <w:lang w:eastAsia="pt-BR"/>
+        </w:rPr>
+        <w:t>Configuração do hardware</w:t>
+      </w:r>
+      <w:r>
+        <w:rPr>
+          <w:rFonts w:ascii="Arial" w:eastAsia="Times New Roman" w:hAnsi="Arial" w:cs="Arial"/>
+          <w:sz w:val="24"/>
+          <w:szCs w:val="24"/>
+          <w:lang w:eastAsia="pt-BR"/>
+        </w:rPr>
+        <w:t xml:space="preserve"> </w:t>
+      </w:r>
+      <w:proofErr w:type="spellStart"/>
+      <w:r>
+        <w:rPr>
+          <w:rFonts w:ascii="Arial" w:eastAsia="Times New Roman" w:hAnsi="Arial" w:cs="Arial"/>
+          <w:sz w:val="24"/>
+          <w:szCs w:val="24"/>
+          <w:lang w:eastAsia="pt-BR"/>
+        </w:rPr>
+        <w:t>Raspberry</w:t>
+      </w:r>
+      <w:proofErr w:type="spellEnd"/>
+      <w:r>
+        <w:rPr>
+          <w:rFonts w:ascii="Arial" w:eastAsia="Times New Roman" w:hAnsi="Arial" w:cs="Arial"/>
+          <w:sz w:val="24"/>
+          <w:szCs w:val="24"/>
+          <w:lang w:eastAsia="pt-BR"/>
+        </w:rPr>
+        <w:t xml:space="preserve"> </w:t>
+      </w:r>
+      <w:proofErr w:type="spellStart"/>
+      <w:r>
+        <w:rPr>
+          <w:rFonts w:ascii="Arial" w:eastAsia="Times New Roman" w:hAnsi="Arial" w:cs="Arial"/>
+          <w:sz w:val="24"/>
+          <w:szCs w:val="24"/>
+          <w:lang w:eastAsia="pt-BR"/>
+        </w:rPr>
+        <w:t>Pi</w:t>
+      </w:r>
+      <w:proofErr w:type="spellEnd"/>
+      <w:r>
+        <w:rPr>
+          <w:rFonts w:ascii="Arial" w:eastAsia="Times New Roman" w:hAnsi="Arial" w:cs="Arial"/>
+          <w:sz w:val="24"/>
+          <w:szCs w:val="24"/>
+          <w:lang w:eastAsia="pt-BR"/>
+        </w:rPr>
+        <w:t xml:space="preserve"> 3 B</w:t>
+      </w:r>
+      <w:r>
+        <w:rPr>
+          <w:rFonts w:ascii="Arial" w:eastAsia="Times New Roman" w:hAnsi="Arial" w:cs="Arial"/>
+          <w:sz w:val="24"/>
+          <w:szCs w:val="24"/>
+          <w:lang w:eastAsia="pt-BR"/>
+        </w:rPr>
+        <w:t>:</w:t>
       </w:r>
     </w:p>
     <w:p>
@@ -5704,7 +5978,6 @@
           <w:szCs w:val="24"/>
           <w:lang w:eastAsia="pt-BR"/>
         </w:rPr>
-        <w:lastRenderedPageBreak/>
         <w:t>ENTRADAS PARA VIDEO, AUDIO, CAM.</w:t>
       </w:r>
     </w:p>
@@ -5725,6 +5998,7 @@
         <w:rPr>
           <w:noProof/>
         </w:rPr>
+        <w:lastRenderedPageBreak/>
         <w:drawing>
           <wp:inline distT="0" distB="0" distL="0" distR="0" wp14:anchorId="393F6AF1" wp14:editId="50F66FCC">
             <wp:extent cx="5686425" cy="3006616"/>
@@ -5798,9 +6072,9 @@
           <w:szCs w:val="20"/>
           <w:lang w:eastAsia="pt-BR"/>
         </w:rPr>
-        <w:t xml:space="preserve">Visão superior do Hardware  </w:t>
-      </w:r>
-      <w:proofErr w:type="spellStart"/>
+        <w:t xml:space="preserve">Visão superior do </w:t>
+      </w:r>
+      <w:proofErr w:type="gramStart"/>
       <w:r>
         <w:rPr>
           <w:rFonts w:ascii="Arial" w:eastAsia="Times New Roman" w:hAnsi="Arial" w:cs="Arial"/>
@@ -5808,9 +6082,20 @@
           <w:szCs w:val="20"/>
           <w:lang w:eastAsia="pt-BR"/>
         </w:rPr>
+        <w:t xml:space="preserve">Hardware  </w:t>
+      </w:r>
+      <w:proofErr w:type="spellStart"/>
+      <w:r>
+        <w:rPr>
+          <w:rFonts w:ascii="Arial" w:eastAsia="Times New Roman" w:hAnsi="Arial" w:cs="Arial"/>
+          <w:sz w:val="20"/>
+          <w:szCs w:val="20"/>
+          <w:lang w:eastAsia="pt-BR"/>
+        </w:rPr>
         <w:t>Raspberry</w:t>
       </w:r>
       <w:proofErr w:type="spellEnd"/>
+      <w:proofErr w:type="gramEnd"/>
       <w:r>
         <w:rPr>
           <w:rFonts w:ascii="Arial" w:eastAsia="Times New Roman" w:hAnsi="Arial" w:cs="Arial"/>
@@ -6280,25 +6565,39 @@
       </w:hyperlink>
     </w:p>
     <w:p>
+      <w:r>
+        <w:br w:type="page"/>
+      </w:r>
+    </w:p>
+    <w:p>
       <w:pPr>
         <w:spacing w:after="0"/>
-        <w:jc w:val="center"/>
+        <w:rPr>
+          <w:noProof/>
+        </w:rPr>
       </w:pPr>
     </w:p>
     <w:p>
       <w:pPr>
         <w:spacing w:after="0"/>
-      </w:pPr>
-      <w:r>
         <w:rPr>
           <w:noProof/>
         </w:rPr>
-        <w:lastRenderedPageBreak/>
+      </w:pPr>
+    </w:p>
+    <w:p>
+      <w:pPr>
+        <w:spacing w:after="0"/>
+      </w:pPr>
+      <w:r>
+        <w:rPr>
+          <w:noProof/>
+        </w:rPr>
         <w:drawing>
-          <wp:inline distT="0" distB="0" distL="0" distR="0" wp14:anchorId="39914ED6" wp14:editId="4CF9E737">
-            <wp:extent cx="5467350" cy="3215077"/>
-            <wp:effectExtent l="0" t="0" r="0" b="4445"/>
-            <wp:docPr id="4" name="Imagem 4"/>
+          <wp:inline distT="0" distB="0" distL="0" distR="0" wp14:anchorId="303E48CA" wp14:editId="3E705A63">
+            <wp:extent cx="5551805" cy="3174696"/>
+            <wp:effectExtent l="0" t="0" r="0" b="6985"/>
+            <wp:docPr id="3" name="Imagem 3"/>
             <wp:cNvGraphicFramePr>
               <a:graphicFrameLocks xmlns:a="http://schemas.openxmlformats.org/drawingml/2006/main" noChangeAspect="1"/>
             </wp:cNvGraphicFramePr>
@@ -6311,13 +6610,13 @@
                   </pic:nvPicPr>
                   <pic:blipFill rotWithShape="1">
                     <a:blip r:embed="rId17"/>
-                    <a:srcRect l="23481" t="13230" r="23934" b="31791"/>
+                    <a:srcRect l="16867" t="15285" r="18147" b="20031"/>
                     <a:stretch/>
                   </pic:blipFill>
                   <pic:spPr bwMode="auto">
                     <a:xfrm>
                       <a:off x="0" y="0"/>
-                      <a:ext cx="5536790" cy="3255912"/>
+                      <a:ext cx="5599327" cy="3201871"/>
                     </a:xfrm>
                     <a:prstGeom prst="rect">
                       <a:avLst/>
@@ -6340,6 +6639,16 @@
     </w:p>
     <w:p>
       <w:pPr>
+        <w:spacing w:after="0"/>
+      </w:pPr>
+    </w:p>
+    <w:p>
+      <w:pPr>
+        <w:spacing w:after="0"/>
+      </w:pPr>
+    </w:p>
+    <w:p>
+      <w:pPr>
         <w:pStyle w:val="PargrafodaLista"/>
         <w:spacing w:before="360" w:after="360" w:line="480" w:lineRule="auto"/>
         <w:ind w:left="360"/>
@@ -6422,31 +6731,150 @@
           <w:sz w:val="24"/>
           <w:szCs w:val="24"/>
         </w:rPr>
-        <w:t xml:space="preserve">Relatório </w:t>
-      </w:r>
-      <w:r>
-        <w:rPr>
-          <w:rFonts w:ascii="Arial" w:hAnsi="Arial" w:cs="Arial"/>
-          <w:sz w:val="24"/>
-          <w:szCs w:val="24"/>
-        </w:rPr>
-        <w:t>esperado</w:t>
-      </w:r>
-      <w:r>
-        <w:rPr>
-          <w:rFonts w:ascii="Arial" w:hAnsi="Arial" w:cs="Arial"/>
-          <w:sz w:val="24"/>
-          <w:szCs w:val="24"/>
-        </w:rPr>
-        <w:t xml:space="preserve"> de inspeção contínua gerado pelo </w:t>
-      </w:r>
-      <w:r>
-        <w:rPr>
-          <w:rFonts w:ascii="Arial" w:hAnsi="Arial" w:cs="Arial"/>
-          <w:sz w:val="24"/>
-          <w:szCs w:val="24"/>
-        </w:rPr>
-        <w:t xml:space="preserve">Sonar </w:t>
+        <w:t>Jenkins disponível na rede da empresa após a instalação.</w:t>
+      </w:r>
+    </w:p>
+    <w:p>
+      <w:pPr>
+        <w:pStyle w:val="PargrafodaLista"/>
+        <w:jc w:val="both"/>
+        <w:rPr>
+          <w:rFonts w:ascii="Arial" w:hAnsi="Arial" w:cs="Arial"/>
+          <w:sz w:val="24"/>
+          <w:szCs w:val="24"/>
+        </w:rPr>
+      </w:pPr>
+    </w:p>
+    <w:p>
+      <w:pPr>
+        <w:jc w:val="both"/>
+        <w:rPr>
+          <w:noProof/>
+          <w:lang w:eastAsia="pt-BR"/>
+        </w:rPr>
+      </w:pPr>
+    </w:p>
+    <w:p>
+      <w:pPr>
+        <w:jc w:val="both"/>
+        <w:rPr>
+          <w:rFonts w:ascii="Arial" w:hAnsi="Arial" w:cs="Arial"/>
+          <w:sz w:val="24"/>
+          <w:szCs w:val="24"/>
+        </w:rPr>
+      </w:pPr>
+      <w:r>
+        <w:rPr>
+          <w:noProof/>
+          <w:lang w:eastAsia="pt-BR"/>
+        </w:rPr>
+        <w:lastRenderedPageBreak/>
+        <w:drawing>
+          <wp:inline distT="0" distB="0" distL="0" distR="0" wp14:anchorId="30627E7A" wp14:editId="54190F38">
+            <wp:extent cx="5848350" cy="3267594"/>
+            <wp:effectExtent l="0" t="0" r="0" b="9525"/>
+            <wp:docPr id="27" name="Imagem 27"/>
+            <wp:cNvGraphicFramePr>
+              <a:graphicFrameLocks xmlns:a="http://schemas.openxmlformats.org/drawingml/2006/main" noChangeAspect="1"/>
+            </wp:cNvGraphicFramePr>
+            <a:graphic xmlns:a="http://schemas.openxmlformats.org/drawingml/2006/main">
+              <a:graphicData uri="http://schemas.openxmlformats.org/drawingml/2006/picture">
+                <pic:pic xmlns:pic="http://schemas.openxmlformats.org/drawingml/2006/picture">
+                  <pic:nvPicPr>
+                    <pic:cNvPr id="1" name=""/>
+                    <pic:cNvPicPr/>
+                  </pic:nvPicPr>
+                  <pic:blipFill rotWithShape="1">
+                    <a:blip r:embed="rId18"/>
+                    <a:srcRect t="3763" r="78084" b="58907"/>
+                    <a:stretch/>
+                  </pic:blipFill>
+                  <pic:spPr bwMode="auto">
+                    <a:xfrm>
+                      <a:off x="0" y="0"/>
+                      <a:ext cx="5908361" cy="3301123"/>
+                    </a:xfrm>
+                    <a:prstGeom prst="rect">
+                      <a:avLst/>
+                    </a:prstGeom>
+                    <a:ln>
+                      <a:noFill/>
+                    </a:ln>
+                    <a:extLst>
+                      <a:ext uri="{53640926-AAD7-44D8-BBD7-CCE9431645EC}">
+                        <a14:shadowObscured xmlns:a14="http://schemas.microsoft.com/office/drawing/2010/main"/>
+                      </a:ext>
+                    </a:extLst>
+                  </pic:spPr>
+                </pic:pic>
+              </a:graphicData>
+            </a:graphic>
+          </wp:inline>
+        </w:drawing>
+      </w:r>
+    </w:p>
+    <w:p>
+      <w:pPr>
+        <w:pStyle w:val="PargrafodaLista"/>
+        <w:jc w:val="both"/>
+        <w:rPr>
+          <w:rFonts w:ascii="Arial" w:hAnsi="Arial" w:cs="Arial"/>
+          <w:sz w:val="24"/>
+          <w:szCs w:val="24"/>
+        </w:rPr>
+      </w:pPr>
+    </w:p>
+    <w:p>
+      <w:pPr>
+        <w:pStyle w:val="PargrafodaLista"/>
+        <w:jc w:val="both"/>
+        <w:rPr>
+          <w:rFonts w:ascii="Arial" w:hAnsi="Arial" w:cs="Arial"/>
+          <w:sz w:val="24"/>
+          <w:szCs w:val="24"/>
+        </w:rPr>
+      </w:pPr>
+    </w:p>
+    <w:p>
+      <w:pPr>
+        <w:pStyle w:val="PargrafodaLista"/>
+        <w:jc w:val="both"/>
+        <w:rPr>
+          <w:rFonts w:ascii="Arial" w:hAnsi="Arial" w:cs="Arial"/>
+          <w:sz w:val="24"/>
+          <w:szCs w:val="24"/>
+        </w:rPr>
+      </w:pPr>
+    </w:p>
+    <w:p>
+      <w:pPr>
+        <w:pStyle w:val="PargrafodaLista"/>
+        <w:numPr>
+          <w:ilvl w:val="0"/>
+          <w:numId w:val="3"/>
+        </w:numPr>
+        <w:jc w:val="both"/>
+        <w:rPr>
+          <w:rFonts w:ascii="Arial" w:hAnsi="Arial" w:cs="Arial"/>
+          <w:sz w:val="24"/>
+          <w:szCs w:val="24"/>
+        </w:rPr>
+      </w:pPr>
+      <w:r>
+        <w:rPr>
+          <w:rFonts w:ascii="Arial" w:hAnsi="Arial" w:cs="Arial"/>
+          <w:sz w:val="24"/>
+          <w:szCs w:val="24"/>
+        </w:rPr>
+        <w:t>Relatório esperado</w:t>
+      </w:r>
+      <w:r>
+        <w:rPr>
+          <w:rFonts w:ascii="Arial" w:hAnsi="Arial" w:cs="Arial"/>
+          <w:sz w:val="24"/>
+          <w:szCs w:val="24"/>
+        </w:rPr>
+        <w:t xml:space="preserve"> de inspeção contínua gerado pelo Sonar </w:t>
       </w:r>
       <w:r>
         <w:rPr>
@@ -6488,6 +6916,17 @@
         </w:rPr>
         <w:t xml:space="preserve"> e testes automatizados:</w:t>
       </w:r>
+    </w:p>
+    <w:p>
+      <w:pPr>
+        <w:pStyle w:val="PargrafodaLista"/>
+        <w:jc w:val="both"/>
+        <w:rPr>
+          <w:rFonts w:ascii="Arial" w:hAnsi="Arial" w:cs="Arial"/>
+          <w:sz w:val="24"/>
+          <w:szCs w:val="24"/>
+        </w:rPr>
+      </w:pPr>
     </w:p>
     <w:p/>
     <w:p>
@@ -6550,7 +6989,7 @@
                     </pic:cNvPicPr>
                   </pic:nvPicPr>
                   <pic:blipFill rotWithShape="1">
-                    <a:blip r:embed="rId18">
+                    <a:blip r:embed="rId19">
                       <a:extLst>
                         <a:ext uri="{28A0092B-C50C-407E-A947-70E740481C1C}">
                           <a14:useLocalDpi xmlns:a14="http://schemas.microsoft.com/office/drawing/2010/main" val="0"/>
@@ -6631,7 +7070,7 @@
                     </pic:cNvPicPr>
                   </pic:nvPicPr>
                   <pic:blipFill rotWithShape="1">
-                    <a:blip r:embed="rId18">
+                    <a:blip r:embed="rId19">
                       <a:extLst>
                         <a:ext uri="{28A0092B-C50C-407E-A947-70E740481C1C}">
                           <a14:useLocalDpi xmlns:a14="http://schemas.microsoft.com/office/drawing/2010/main" val="0"/>
@@ -6950,7 +7389,7 @@
                     <pic:cNvPicPr/>
                   </pic:nvPicPr>
                   <pic:blipFill rotWithShape="1">
-                    <a:blip r:embed="rId19"/>
+                    <a:blip r:embed="rId20"/>
                     <a:srcRect b="4731"/>
                     <a:stretch/>
                   </pic:blipFill>
@@ -7153,7 +7592,25 @@
           <w:szCs w:val="24"/>
           <w:lang w:eastAsia="pt-BR"/>
         </w:rPr>
-        <w:t xml:space="preserve">MAA, </w:t>
+        <w:t>M</w:t>
+      </w:r>
+      <w:r>
+        <w:rPr>
+          <w:rFonts w:ascii="Arial" w:eastAsia="Times New Roman" w:hAnsi="Arial" w:cs="Arial"/>
+          <w:sz w:val="24"/>
+          <w:szCs w:val="24"/>
+          <w:lang w:eastAsia="pt-BR"/>
+        </w:rPr>
+        <w:t>TC</w:t>
+      </w:r>
+      <w:r>
+        <w:rPr>
+          <w:rFonts w:ascii="Arial" w:eastAsia="Times New Roman" w:hAnsi="Arial" w:cs="Arial"/>
+          <w:sz w:val="24"/>
+          <w:szCs w:val="24"/>
+          <w:lang w:eastAsia="pt-BR"/>
+        </w:rPr>
+        <w:t xml:space="preserve">, </w:t>
       </w:r>
       <w:r>
         <w:rPr>
@@ -7691,7 +8148,7 @@
         </w:rPr>
         <w:t xml:space="preserve"> </w:t>
       </w:r>
-      <w:hyperlink r:id="rId20" w:history="1">
+      <w:hyperlink r:id="rId21" w:history="1">
         <w:r>
           <w:rPr>
             <w:rStyle w:val="Hyperlink"/>
@@ -8663,15 +9120,33 @@
           <w:sz w:val="24"/>
           <w:szCs w:val="24"/>
         </w:rPr>
-        <w:t>. Professor responsável</w:t>
-      </w:r>
-      <w:r>
-        <w:rPr>
-          <w:rFonts w:ascii="Arial" w:hAnsi="Arial" w:cs="Arial"/>
-          <w:sz w:val="24"/>
-          <w:szCs w:val="24"/>
-        </w:rPr>
-        <w:t xml:space="preserve"> : Fábio Levi Siqueira</w:t>
+        <w:t xml:space="preserve">. Professor </w:t>
+      </w:r>
+      <w:proofErr w:type="gramStart"/>
+      <w:r>
+        <w:rPr>
+          <w:rFonts w:ascii="Arial" w:hAnsi="Arial" w:cs="Arial"/>
+          <w:sz w:val="24"/>
+          <w:szCs w:val="24"/>
+        </w:rPr>
+        <w:t>responsável</w:t>
+      </w:r>
+      <w:r>
+        <w:rPr>
+          <w:rFonts w:ascii="Arial" w:hAnsi="Arial" w:cs="Arial"/>
+          <w:sz w:val="24"/>
+          <w:szCs w:val="24"/>
+        </w:rPr>
+        <w:t xml:space="preserve"> :</w:t>
+      </w:r>
+      <w:proofErr w:type="gramEnd"/>
+      <w:r>
+        <w:rPr>
+          <w:rFonts w:ascii="Arial" w:hAnsi="Arial" w:cs="Arial"/>
+          <w:sz w:val="24"/>
+          <w:szCs w:val="24"/>
+        </w:rPr>
+        <w:t xml:space="preserve"> Fábio Levi Siqueira</w:t>
       </w:r>
       <w:r>
         <w:rPr>
@@ -8983,7 +9458,7 @@
       </w:r>
     </w:p>
     <w:sectPr>
-      <w:headerReference w:type="default" r:id="rId21"/>
+      <w:headerReference w:type="default" r:id="rId22"/>
       <w:pgSz w:w="11906" w:h="16838"/>
       <w:pgMar w:top="1701" w:right="1134" w:bottom="1134" w:left="1701" w:header="709" w:footer="709" w:gutter="0"/>
       <w:pgNumType w:start="6"/>
@@ -10474,6 +10949,7 @@
   <w:style w:type="character" w:default="1" w:styleId="Fontepargpadro">
     <w:name w:val="Default Paragraph Font"/>
     <w:uiPriority w:val="1"/>
+    <w:semiHidden/>
     <w:unhideWhenUsed/>
   </w:style>
   <w:style w:type="table" w:default="1" w:styleId="Tabelanormal">
@@ -11382,7 +11858,7 @@
                 <a:latin typeface="Arial" panose="020B0604020202020204" pitchFamily="34" charset="0"/>
                 <a:cs typeface="Arial" panose="020B0604020202020204" pitchFamily="34" charset="0"/>
               </a:rPr>
-              <a:t> tempo você trabalha no projeto MAA?</a:t>
+              <a:t> tempo você trabalha no projeto MTC?</a:t>
             </a:r>
           </a:p>
         </c:rich>
@@ -17327,7 +17803,7 @@
 </file>
 
 <file path=customXml/itemProps1.xml><?xml version="1.0" encoding="utf-8"?>
-<ds:datastoreItem xmlns:ds="http://schemas.openxmlformats.org/officeDocument/2006/customXml" ds:itemID="{225E94A9-56B8-4F5E-AFFD-66BAF4852590}">
+<ds:datastoreItem xmlns:ds="http://schemas.openxmlformats.org/officeDocument/2006/customXml" ds:itemID="{D6C130B3-7851-4D3A-9C85-EAED926CC9B0}">
   <ds:schemaRefs>
     <ds:schemaRef ds:uri="http://schemas.openxmlformats.org/officeDocument/2006/bibliography"/>
   </ds:schemaRefs>

</xml_diff>